<commit_message>
Génération des entités de la BDD sql dans Symfony
Nous n’avons pas pu importer toutes les tables de la BDD d’origine.
En effet, de nombreuses tables ne contiennent pas de clé primaire,
empêchant la génération des entités correspondantes par Doctrine2.
Nous travaillons sur une nouvelle modélisation de la base de donnée.
</commit_message>
<xml_diff>
--- a/seances/Projet_R&D_M2_seances.docx
+++ b/seances/Projet_R&D_M2_seances.docx
@@ -70,15 +70,7 @@
         </w:numPr>
       </w:pPr>
       <w:r>
-        <w:t xml:space="preserve">Découpage </w:t>
-      </w:r>
-      <w:proofErr w:type="gramStart"/>
-      <w:r>
-        <w:t>stricte</w:t>
-      </w:r>
-      <w:proofErr w:type="gramEnd"/>
-      <w:r>
-        <w:t xml:space="preserve"> entre l’IHM et la base de données</w:t>
+        <w:t>Découpage stricte entre l’IHM et la base de données</w:t>
       </w:r>
     </w:p>
     <w:p>
@@ -126,13 +118,8 @@
         </w:numPr>
       </w:pPr>
       <w:r>
-        <w:t xml:space="preserve">Responsable : </w:t>
-      </w:r>
-      <w:proofErr w:type="spellStart"/>
-      <w:r>
-        <w:t>L.Poligny</w:t>
-      </w:r>
-      <w:proofErr w:type="spellEnd"/>
+        <w:t>Responsable : L.Poligny</w:t>
+      </w:r>
     </w:p>
     <w:p/>
     <w:p>
@@ -157,15 +144,7 @@
         </w:numPr>
       </w:pPr>
       <w:r>
-        <w:t xml:space="preserve">Construction une appli pour </w:t>
-      </w:r>
-      <w:proofErr w:type="spellStart"/>
-      <w:r>
-        <w:t>smartphone</w:t>
-      </w:r>
-      <w:proofErr w:type="spellEnd"/>
-      <w:r>
-        <w:t xml:space="preserve"> qui permet de suivre en temps réel  les notes obtenus</w:t>
+        <w:t>Construction une appli pour smartphone qui permet de suivre en temps réel  les notes obtenus</w:t>
       </w:r>
     </w:p>
     <w:p>
@@ -189,15 +168,7 @@
         </w:numPr>
       </w:pPr>
       <w:r>
-        <w:t xml:space="preserve">Innovation : nouveau langage IOS/ </w:t>
-      </w:r>
-      <w:proofErr w:type="spellStart"/>
-      <w:r>
-        <w:t>firefox</w:t>
-      </w:r>
-      <w:proofErr w:type="spellEnd"/>
-      <w:r>
-        <w:t xml:space="preserve"> mobile</w:t>
+        <w:t>Innovation : nouveau langage IOS/ firefox mobile</w:t>
       </w:r>
     </w:p>
     <w:p>
@@ -209,13 +180,8 @@
         </w:numPr>
       </w:pPr>
       <w:r>
-        <w:t xml:space="preserve">Responsable : </w:t>
-      </w:r>
-      <w:proofErr w:type="spellStart"/>
-      <w:r>
-        <w:t>J.Benzakki</w:t>
-      </w:r>
-      <w:proofErr w:type="spellEnd"/>
+        <w:t>Responsable : J.Benzakki</w:t>
+      </w:r>
     </w:p>
     <w:p>
       <w:pPr>
@@ -256,15 +222,7 @@
         </w:numPr>
       </w:pPr>
       <w:r>
-        <w:t xml:space="preserve">Permettre aux enseignants de commenter valider </w:t>
-      </w:r>
-      <w:proofErr w:type="spellStart"/>
-      <w:r>
-        <w:t>etc</w:t>
-      </w:r>
-      <w:proofErr w:type="spellEnd"/>
-      <w:r>
-        <w:t>…</w:t>
+        <w:t>Permettre aux enseignants de commenter valider etc…</w:t>
       </w:r>
     </w:p>
     <w:p>
@@ -279,18 +237,8 @@
         <w:t>Faire des statistiques sur les candidatures</w:t>
       </w:r>
       <w:r>
-        <w:t xml:space="preserve"> (note, d’ou ils viennent, taux de réussite </w:t>
-      </w:r>
-      <w:proofErr w:type="spellStart"/>
-      <w:proofErr w:type="gramStart"/>
-      <w:r>
-        <w:t>etc</w:t>
-      </w:r>
-      <w:proofErr w:type="spellEnd"/>
-      <w:r>
-        <w:t>…)</w:t>
-      </w:r>
-      <w:proofErr w:type="gramEnd"/>
+        <w:t xml:space="preserve"> (note, d’ou ils viennent, taux de réussite etc…)</w:t>
+      </w:r>
     </w:p>
     <w:p>
       <w:pPr>
@@ -313,13 +261,8 @@
         </w:numPr>
       </w:pPr>
       <w:r>
-        <w:t xml:space="preserve">Responsable : </w:t>
-      </w:r>
-      <w:proofErr w:type="spellStart"/>
-      <w:r>
-        <w:t>L.Poligny</w:t>
-      </w:r>
-      <w:proofErr w:type="spellEnd"/>
+        <w:t>Responsable : L.Poligny</w:t>
+      </w:r>
     </w:p>
     <w:p/>
     <w:p/>
@@ -347,21 +290,7 @@
         <w:rPr>
           <w:b/>
         </w:rPr>
-        <w:t xml:space="preserve">Projet E1 diffusion de </w:t>
-      </w:r>
-      <w:proofErr w:type="spellStart"/>
-      <w:r>
-        <w:rPr>
-          <w:b/>
-        </w:rPr>
-        <w:t>slides</w:t>
-      </w:r>
-      <w:proofErr w:type="spellEnd"/>
-      <w:r>
-        <w:rPr>
-          <w:b/>
-        </w:rPr>
-        <w:t xml:space="preserve"> EAST</w:t>
+        <w:t>Projet E1 diffusion de slides EAST</w:t>
       </w:r>
     </w:p>
     <w:p>
@@ -534,21 +463,25 @@
         <w:rPr>
           <w:highlight w:val="magenta"/>
         </w:rPr>
-        <w:t xml:space="preserve">Refaire la version </w:t>
-      </w:r>
-      <w:proofErr w:type="spellStart"/>
-      <w:r>
+        <w:t>Refaire la version windows en version web</w:t>
+      </w:r>
+    </w:p>
+    <w:p>
+      <w:pPr>
+        <w:pStyle w:val="ListParagraph"/>
+        <w:numPr>
+          <w:ilvl w:val="0"/>
+          <w:numId w:val="9"/>
+        </w:numPr>
         <w:rPr>
           <w:highlight w:val="magenta"/>
         </w:rPr>
-        <w:t>windows</w:t>
-      </w:r>
-      <w:proofErr w:type="spellEnd"/>
+      </w:pPr>
       <w:r>
         <w:rPr>
           <w:highlight w:val="magenta"/>
         </w:rPr>
-        <w:t xml:space="preserve"> en version web</w:t>
+        <w:t>S’appuyant sur MySQL</w:t>
       </w:r>
     </w:p>
     <w:p>
@@ -558,29 +491,11 @@
           <w:ilvl w:val="0"/>
           <w:numId w:val="9"/>
         </w:numPr>
+      </w:pPr>
+      <w:r>
         <w:rPr>
           <w:highlight w:val="magenta"/>
         </w:rPr>
-      </w:pPr>
-      <w:r>
-        <w:rPr>
-          <w:highlight w:val="magenta"/>
-        </w:rPr>
-        <w:t>S’appuyant sur MySQL</w:t>
-      </w:r>
-    </w:p>
-    <w:p>
-      <w:pPr>
-        <w:pStyle w:val="ListParagraph"/>
-        <w:numPr>
-          <w:ilvl w:val="0"/>
-          <w:numId w:val="9"/>
-        </w:numPr>
-      </w:pPr>
-      <w:r>
-        <w:rPr>
-          <w:highlight w:val="magenta"/>
-        </w:rPr>
         <w:t>Réutilisation de fonctions PHP</w:t>
       </w:r>
     </w:p>
@@ -599,13 +514,8 @@
         </w:numPr>
       </w:pPr>
       <w:r>
-        <w:t xml:space="preserve">Usage orienté </w:t>
-      </w:r>
-      <w:proofErr w:type="spellStart"/>
-      <w:r>
-        <w:t>smartphones</w:t>
-      </w:r>
-      <w:proofErr w:type="spellEnd"/>
+        <w:t>Usage orienté smartphones</w:t>
+      </w:r>
     </w:p>
     <w:p>
       <w:pPr>
@@ -673,13 +583,8 @@
     <w:p/>
     <w:p>
       <w:r>
-        <w:t xml:space="preserve">Projet H1 : construire un client léger </w:t>
-      </w:r>
-      <w:proofErr w:type="spellStart"/>
-      <w:r>
-        <w:t>WebRTC</w:t>
-      </w:r>
-      <w:proofErr w:type="spellEnd"/>
+        <w:t>Projet H1 : construire un client léger WebRTC</w:t>
+      </w:r>
     </w:p>
     <w:p>
       <w:pPr>
@@ -714,15 +619,7 @@
         </w:numPr>
       </w:pPr>
       <w:r>
-        <w:t>« </w:t>
-      </w:r>
-      <w:proofErr w:type="spellStart"/>
-      <w:r>
-        <w:t>skype</w:t>
-      </w:r>
-      <w:proofErr w:type="spellEnd"/>
-      <w:r>
-        <w:t> » intégré au navigateur</w:t>
+        <w:t>« skype » intégré au navigateur</w:t>
       </w:r>
     </w:p>
     <w:p>
@@ -834,15 +731,7 @@
         <w:t xml:space="preserve">ex : </w:t>
       </w:r>
       <w:r>
-        <w:t xml:space="preserve">Réseaux, développement </w:t>
-      </w:r>
-      <w:proofErr w:type="spellStart"/>
-      <w:r>
-        <w:t>etc</w:t>
-      </w:r>
-      <w:proofErr w:type="spellEnd"/>
-      <w:r>
-        <w:t>…</w:t>
+        <w:t>Réseaux, développement etc…</w:t>
       </w:r>
     </w:p>
     <w:p>
@@ -938,18 +827,8 @@
         </w:numPr>
       </w:pPr>
       <w:r>
-        <w:t xml:space="preserve">Alias </w:t>
-      </w:r>
-      <w:proofErr w:type="spellStart"/>
-      <w:proofErr w:type="gramStart"/>
-      <w:r>
-        <w:t>etc</w:t>
-      </w:r>
-      <w:proofErr w:type="spellEnd"/>
-      <w:r>
-        <w:t>….</w:t>
-      </w:r>
-      <w:proofErr w:type="gramEnd"/>
+        <w:t>Alias etc….</w:t>
+      </w:r>
     </w:p>
     <w:p>
       <w:pPr>
@@ -1062,20 +941,7 @@
         <w:t xml:space="preserve"> ou au niveau de la séance</w:t>
       </w:r>
       <w:r>
-        <w:t xml:space="preserve"> en fonction du contexte (ex : salle machine pour un TP </w:t>
-      </w:r>
-      <w:proofErr w:type="spellStart"/>
-      <w:proofErr w:type="gramStart"/>
-      <w:r>
-        <w:t>etc</w:t>
-      </w:r>
-      <w:proofErr w:type="spellEnd"/>
-      <w:r>
-        <w:t>….</w:t>
-      </w:r>
-      <w:proofErr w:type="gramEnd"/>
-      <w:r>
-        <w:t>)</w:t>
+        <w:t xml:space="preserve"> en fonction du contexte (ex : salle machine pour un TP etc….)</w:t>
       </w:r>
       <w:r>
         <w:t xml:space="preserve">: </w:t>
@@ -1151,42 +1017,144 @@
           <w:b/>
           <w:color w:val="FF0000"/>
         </w:rPr>
-        <w:t xml:space="preserve">Etre capable de créer tous ces objets et ces ressources et être capable de les modifier (modifier certaines caractéristiques </w:t>
-      </w:r>
-      <w:proofErr w:type="spellStart"/>
-      <w:proofErr w:type="gramStart"/>
-      <w:r>
-        <w:rPr>
-          <w:b/>
+        <w:t>Etre capable de créer tous ces objets et ces ressources et être capable de les modifier (modifier certaines caractéristiques etc…)</w:t>
+      </w:r>
+      <w:r>
+        <w:rPr>
+          <w:b/>
+        </w:rPr>
+        <w:t>.</w:t>
+      </w:r>
+    </w:p>
+    <w:p>
+      <w:pPr>
+        <w:jc w:val="center"/>
+      </w:pPr>
+    </w:p>
+    <w:p/>
+    <w:p>
+      <w:r>
+        <w:t xml:space="preserve">Partie calendrier : </w:t>
+      </w:r>
+    </w:p>
+    <w:p/>
+    <w:p>
+      <w:pPr>
+        <w:pStyle w:val="ListParagraph"/>
+        <w:numPr>
+          <w:ilvl w:val="0"/>
+          <w:numId w:val="16"/>
+        </w:numPr>
+      </w:pPr>
+      <w:r>
+        <w:t>dans windows on peut avoir calendrier annuel/hebdomadaire</w:t>
+      </w:r>
+    </w:p>
+    <w:p>
+      <w:pPr>
+        <w:pStyle w:val="ListParagraph"/>
+        <w:numPr>
+          <w:ilvl w:val="0"/>
+          <w:numId w:val="16"/>
+        </w:numPr>
+      </w:pPr>
+      <w:r>
+        <w:t xml:space="preserve">on peut placer une séance de cours dans le calendrier </w:t>
+      </w:r>
+      <w:r>
+        <w:sym w:font="Wingdings" w:char="F0E0"/>
+      </w:r>
+      <w:r>
+        <w:t xml:space="preserve"> rendu graphique</w:t>
+      </w:r>
+    </w:p>
+    <w:p>
+      <w:pPr>
+        <w:pStyle w:val="ListParagraph"/>
+        <w:numPr>
+          <w:ilvl w:val="0"/>
+          <w:numId w:val="16"/>
+        </w:numPr>
+      </w:pPr>
+      <w:r>
+        <w:t>placement de séance : contraintes ne pas dépasser la durée total/ne pas dépasser nombre de séance par semaine (</w:t>
+      </w:r>
+      <w:r>
+        <w:rPr>
           <w:color w:val="FF0000"/>
         </w:rPr>
-        <w:t>etc</w:t>
-      </w:r>
-      <w:proofErr w:type="spellEnd"/>
-      <w:r>
-        <w:rPr>
-          <w:b/>
-          <w:color w:val="FF0000"/>
-        </w:rPr>
-        <w:t>…)</w:t>
-      </w:r>
-      <w:proofErr w:type="gramEnd"/>
-      <w:r>
-        <w:rPr>
-          <w:b/>
-        </w:rPr>
-        <w:t>.</w:t>
-      </w:r>
+        <w:t>vérification à faire lors de la création de l’événement dans l’agenda</w:t>
+      </w:r>
+      <w:r>
+        <w:t>)</w:t>
+      </w:r>
+    </w:p>
+    <w:p>
+      <w:pPr>
+        <w:pStyle w:val="ListParagraph"/>
+        <w:numPr>
+          <w:ilvl w:val="0"/>
+          <w:numId w:val="16"/>
+        </w:numPr>
+      </w:pPr>
+      <w:r>
+        <w:t xml:space="preserve">possibilité du copier-collé de séance, suppression, placement automatique, gérer le nombre de séance par semaine (ex : une séance d’un cours par semaine </w:t>
+      </w:r>
+      <w:r>
+        <w:sym w:font="Wingdings" w:char="F0E0"/>
+      </w:r>
+      <w:r>
+        <w:t xml:space="preserve"> pouvoir dupliquer la séance tous les mercredi jusqu’à ce que le nombre de durée total soit atteint</w:t>
+      </w:r>
+      <w:r>
+        <w:t>)</w:t>
+      </w:r>
+    </w:p>
+    <w:p>
+      <w:pPr>
+        <w:rPr>
+          <w:b/>
+        </w:rPr>
+      </w:pPr>
     </w:p>
     <w:p>
       <w:pPr>
         <w:jc w:val="center"/>
       </w:pPr>
     </w:p>
+    <w:p>
+      <w:pPr>
+        <w:jc w:val="center"/>
+      </w:pPr>
+    </w:p>
+    <w:p>
+      <w:pPr>
+        <w:jc w:val="center"/>
+      </w:pPr>
+      <w:r>
+        <w:t>08/10/14</w:t>
+      </w:r>
+    </w:p>
+    <w:p>
+      <w:pPr>
+        <w:jc w:val="center"/>
+      </w:pPr>
+    </w:p>
+    <w:p>
+      <w:r>
+        <w:t xml:space="preserve">Analyse de la base de données </w:t>
+      </w:r>
+    </w:p>
     <w:p/>
     <w:p>
       <w:r>
-        <w:t xml:space="preserve">Partie calendrier : </w:t>
+        <w:t>Table à utiliser potentiellement</w:t>
+      </w:r>
+      <w:r>
+        <w:t xml:space="preserve"> (global)</w:t>
+      </w:r>
+      <w:r>
+        <w:t xml:space="preserve"> : </w:t>
       </w:r>
     </w:p>
     <w:p/>
@@ -1195,297 +1163,116 @@
         <w:pStyle w:val="ListParagraph"/>
         <w:numPr>
           <w:ilvl w:val="0"/>
-          <w:numId w:val="16"/>
-        </w:numPr>
-      </w:pPr>
-      <w:r>
-        <w:t xml:space="preserve">dans </w:t>
-      </w:r>
-      <w:proofErr w:type="spellStart"/>
-      <w:r>
-        <w:t>windows</w:t>
-      </w:r>
-      <w:proofErr w:type="spellEnd"/>
-      <w:r>
-        <w:t xml:space="preserve"> on peut avoir calendrier annuel/hebdomadaire</w:t>
-      </w:r>
-    </w:p>
-    <w:p>
-      <w:pPr>
-        <w:pStyle w:val="ListParagraph"/>
-        <w:numPr>
-          <w:ilvl w:val="0"/>
-          <w:numId w:val="16"/>
-        </w:numPr>
-      </w:pPr>
-      <w:r>
-        <w:t xml:space="preserve">on peut placer une séance de cours dans le calendrier </w:t>
-      </w:r>
-      <w:r>
-        <w:sym w:font="Wingdings" w:char="F0E0"/>
-      </w:r>
-      <w:r>
-        <w:t xml:space="preserve"> rendu graphique</w:t>
-      </w:r>
-    </w:p>
-    <w:p>
-      <w:pPr>
-        <w:pStyle w:val="ListParagraph"/>
-        <w:numPr>
-          <w:ilvl w:val="0"/>
-          <w:numId w:val="16"/>
-        </w:numPr>
-      </w:pPr>
-      <w:r>
-        <w:t>placement de séance : contraintes ne pas dépasser la durée total/ne pas dépasser nombre de séance par semaine (</w:t>
-      </w:r>
-      <w:r>
-        <w:rPr>
-          <w:color w:val="FF0000"/>
-        </w:rPr>
-        <w:t>vérification à faire lors de la création de l’événement dans l’agenda</w:t>
-      </w:r>
-      <w:r>
-        <w:t>)</w:t>
-      </w:r>
-    </w:p>
-    <w:p>
-      <w:pPr>
-        <w:pStyle w:val="ListParagraph"/>
-        <w:numPr>
-          <w:ilvl w:val="0"/>
-          <w:numId w:val="16"/>
-        </w:numPr>
-      </w:pPr>
-      <w:r>
-        <w:t xml:space="preserve">possibilité du </w:t>
-      </w:r>
-      <w:proofErr w:type="spellStart"/>
-      <w:r>
-        <w:t>copier-collé</w:t>
-      </w:r>
-      <w:proofErr w:type="spellEnd"/>
-      <w:r>
-        <w:t xml:space="preserve"> de séance, suppression, placement automatique, gérer le nombre de séance par semaine (ex : une séance d’un cours par semaine </w:t>
-      </w:r>
-      <w:r>
-        <w:sym w:font="Wingdings" w:char="F0E0"/>
-      </w:r>
-      <w:r>
-        <w:t xml:space="preserve"> pouvoir dupliquer la séance tous les mercredi jusqu’à ce que le nombre de durée total soit atteint</w:t>
-      </w:r>
-      <w:r>
-        <w:t>)</w:t>
-      </w:r>
-    </w:p>
-    <w:p>
-      <w:pPr>
-        <w:rPr>
-          <w:b/>
-        </w:rPr>
-      </w:pPr>
-    </w:p>
-    <w:p>
-      <w:pPr>
-        <w:jc w:val="center"/>
-      </w:pPr>
-    </w:p>
-    <w:p>
-      <w:pPr>
-        <w:jc w:val="center"/>
-      </w:pPr>
-    </w:p>
-    <w:p>
-      <w:pPr>
-        <w:jc w:val="center"/>
-      </w:pPr>
-      <w:r>
-        <w:t>08/10/14</w:t>
-      </w:r>
-    </w:p>
-    <w:p>
-      <w:pPr>
-        <w:jc w:val="center"/>
-      </w:pPr>
-    </w:p>
-    <w:p>
-      <w:r>
-        <w:t xml:space="preserve">Analyse de la base de données </w:t>
+          <w:numId w:val="18"/>
+        </w:numPr>
+      </w:pPr>
+      <w:r>
+        <w:t xml:space="preserve">matières : matière </w:t>
+      </w:r>
+    </w:p>
+    <w:p>
+      <w:pPr>
+        <w:pStyle w:val="ListParagraph"/>
+        <w:numPr>
+          <w:ilvl w:val="0"/>
+          <w:numId w:val="18"/>
+        </w:numPr>
+      </w:pPr>
+      <w:r>
+        <w:t>Enseignements</w:t>
+      </w:r>
+      <w:r>
+        <w:t xml:space="preserve"> : enseignements_groupe, enseignements_prof, </w:t>
+      </w:r>
+    </w:p>
+    <w:p>
+      <w:pPr>
+        <w:pStyle w:val="ListParagraph"/>
+        <w:numPr>
+          <w:ilvl w:val="0"/>
+          <w:numId w:val="18"/>
+        </w:numPr>
+      </w:pPr>
+      <w:r>
+        <w:t>Ressources</w:t>
+      </w:r>
+      <w:r>
+        <w:t> : etudiants, groupe, groupe_étudiants, materiel, prof, salles</w:t>
+      </w:r>
+    </w:p>
+    <w:p>
+      <w:pPr>
+        <w:pStyle w:val="ListParagraph"/>
+        <w:numPr>
+          <w:ilvl w:val="0"/>
+          <w:numId w:val="18"/>
+        </w:numPr>
+      </w:pPr>
+      <w:r>
+        <w:t>S</w:t>
+      </w:r>
+      <w:r>
+        <w:t>éances</w:t>
+      </w:r>
+      <w:r>
+        <w:t xml:space="preserve"> : </w:t>
       </w:r>
     </w:p>
     <w:p/>
     <w:p>
       <w:r>
-        <w:t>Table à utiliser potentiellement</w:t>
-      </w:r>
-      <w:r>
-        <w:t xml:space="preserve"> (global)</w:t>
-      </w:r>
-      <w:r>
-        <w:t xml:space="preserve"> : </w:t>
-      </w:r>
+        <w:t xml:space="preserve">Objectifs - gestion : </w:t>
+      </w:r>
+    </w:p>
+    <w:p>
+      <w:pPr>
+        <w:pStyle w:val="ListParagraph"/>
+        <w:numPr>
+          <w:ilvl w:val="0"/>
+          <w:numId w:val="19"/>
+        </w:numPr>
+      </w:pPr>
+      <w:r>
+        <w:t>saisie de matière</w:t>
+      </w:r>
+    </w:p>
+    <w:p>
+      <w:pPr>
+        <w:pStyle w:val="ListParagraph"/>
+        <w:numPr>
+          <w:ilvl w:val="0"/>
+          <w:numId w:val="19"/>
+        </w:numPr>
+      </w:pPr>
+      <w:r>
+        <w:t>saisie de séances</w:t>
+      </w:r>
+    </w:p>
+    <w:p>
+      <w:pPr>
+        <w:pStyle w:val="ListParagraph"/>
+        <w:numPr>
+          <w:ilvl w:val="0"/>
+          <w:numId w:val="19"/>
+        </w:numPr>
+      </w:pPr>
+      <w:r>
+        <w:t>saisie d’enseignement</w:t>
+      </w:r>
+    </w:p>
+    <w:p>
+      <w:pPr>
+        <w:ind w:left="360"/>
+      </w:pPr>
     </w:p>
     <w:p/>
     <w:p>
-      <w:pPr>
-        <w:pStyle w:val="ListParagraph"/>
-        <w:numPr>
-          <w:ilvl w:val="0"/>
-          <w:numId w:val="18"/>
-        </w:numPr>
-      </w:pPr>
-      <w:r>
-        <w:t xml:space="preserve">matières : matière </w:t>
-      </w:r>
-    </w:p>
-    <w:p>
-      <w:pPr>
-        <w:pStyle w:val="ListParagraph"/>
-        <w:numPr>
-          <w:ilvl w:val="0"/>
-          <w:numId w:val="18"/>
-        </w:numPr>
-      </w:pPr>
-      <w:r>
-        <w:t>Enseignements</w:t>
-      </w:r>
-      <w:r>
-        <w:t xml:space="preserve"> : </w:t>
-      </w:r>
-      <w:proofErr w:type="spellStart"/>
-      <w:r>
-        <w:t>enseignements_groupe</w:t>
-      </w:r>
-      <w:proofErr w:type="spellEnd"/>
-      <w:r>
-        <w:t xml:space="preserve">, </w:t>
-      </w:r>
-      <w:proofErr w:type="spellStart"/>
-      <w:r>
-        <w:t>enseignements_prof</w:t>
-      </w:r>
-      <w:proofErr w:type="spellEnd"/>
-      <w:r>
-        <w:t xml:space="preserve">, </w:t>
-      </w:r>
-    </w:p>
-    <w:p>
-      <w:pPr>
-        <w:pStyle w:val="ListParagraph"/>
-        <w:numPr>
-          <w:ilvl w:val="0"/>
-          <w:numId w:val="18"/>
-        </w:numPr>
-      </w:pPr>
-      <w:r>
-        <w:t>Ressources</w:t>
-      </w:r>
-      <w:r>
-        <w:t xml:space="preserve"> : </w:t>
-      </w:r>
-      <w:proofErr w:type="spellStart"/>
-      <w:r>
-        <w:t>etudiants</w:t>
-      </w:r>
-      <w:proofErr w:type="spellEnd"/>
-      <w:r>
-        <w:t xml:space="preserve">, groupe, </w:t>
-      </w:r>
-      <w:proofErr w:type="spellStart"/>
-      <w:r>
-        <w:t>groupe_étudiants</w:t>
-      </w:r>
-      <w:proofErr w:type="spellEnd"/>
-      <w:r>
-        <w:t xml:space="preserve">, </w:t>
-      </w:r>
-      <w:proofErr w:type="spellStart"/>
-      <w:r>
-        <w:t>materiel</w:t>
-      </w:r>
-      <w:proofErr w:type="spellEnd"/>
-      <w:r>
-        <w:t>, prof, salles</w:t>
-      </w:r>
-    </w:p>
-    <w:p>
-      <w:pPr>
-        <w:pStyle w:val="ListParagraph"/>
-        <w:numPr>
-          <w:ilvl w:val="0"/>
-          <w:numId w:val="18"/>
-        </w:numPr>
-      </w:pPr>
-      <w:r>
-        <w:t>S</w:t>
-      </w:r>
-      <w:r>
-        <w:t>éances</w:t>
-      </w:r>
-      <w:r>
-        <w:t xml:space="preserve"> : </w:t>
-      </w:r>
-    </w:p>
-    <w:p/>
-    <w:p>
-      <w:r>
-        <w:t xml:space="preserve">Objectifs - gestion : </w:t>
-      </w:r>
-    </w:p>
-    <w:p>
-      <w:pPr>
-        <w:pStyle w:val="ListParagraph"/>
-        <w:numPr>
-          <w:ilvl w:val="0"/>
-          <w:numId w:val="19"/>
-        </w:numPr>
-      </w:pPr>
-      <w:r>
-        <w:t>saisie de matière</w:t>
-      </w:r>
-    </w:p>
-    <w:p>
-      <w:pPr>
-        <w:pStyle w:val="ListParagraph"/>
-        <w:numPr>
-          <w:ilvl w:val="0"/>
-          <w:numId w:val="19"/>
-        </w:numPr>
-      </w:pPr>
-      <w:r>
-        <w:t>saisie de séances</w:t>
-      </w:r>
-    </w:p>
-    <w:p>
-      <w:pPr>
-        <w:pStyle w:val="ListParagraph"/>
-        <w:numPr>
-          <w:ilvl w:val="0"/>
-          <w:numId w:val="19"/>
-        </w:numPr>
-      </w:pPr>
-      <w:r>
-        <w:t>saisie d’enseignement</w:t>
-      </w:r>
-    </w:p>
-    <w:p>
-      <w:pPr>
-        <w:ind w:left="360"/>
-      </w:pPr>
-    </w:p>
-    <w:p/>
-    <w:p>
       <w:r>
         <w:t>Objectifs</w:t>
       </w:r>
       <w:r>
-        <w:t xml:space="preserve"> – </w:t>
-      </w:r>
-      <w:proofErr w:type="spellStart"/>
-      <w:r>
-        <w:t>edt</w:t>
-      </w:r>
-      <w:proofErr w:type="spellEnd"/>
+        <w:t xml:space="preserve"> – edt</w:t>
+      </w:r>
     </w:p>
     <w:p>
       <w:pPr>
@@ -1892,11 +1679,7 @@
         </w:numPr>
       </w:pPr>
       <w:r>
-        <w:t xml:space="preserve">création à partir d’une matière déjà </w:t>
-      </w:r>
-      <w:proofErr w:type="gramStart"/>
-      <w:r>
-        <w:t>existante</w:t>
+        <w:t>création à partir d’une matière déjà existante</w:t>
       </w:r>
       <w:r>
         <w:t xml:space="preserve"> </w:t>
@@ -1904,7 +1687,6 @@
       <w:r>
         <w:sym w:font="Wingdings" w:char="F0E0"/>
       </w:r>
-      <w:proofErr w:type="gramEnd"/>
       <w:r>
         <w:t xml:space="preserve"> choix de la matière</w:t>
       </w:r>
@@ -2427,6 +2209,971 @@
       <w:r>
         <w:t>page de login = Christelle</w:t>
       </w:r>
+    </w:p>
+    <w:p>
+      <w:pPr>
+        <w:pStyle w:val="ListParagraph"/>
+        <w:numPr>
+          <w:ilvl w:val="0"/>
+          <w:numId w:val="25"/>
+        </w:numPr>
+      </w:pPr>
+      <w:r>
+        <w:t>header + menu principal = L</w:t>
+      </w:r>
+      <w:r>
+        <w:t>a</w:t>
+      </w:r>
+      <w:r>
+        <w:t>ïny</w:t>
+      </w:r>
+    </w:p>
+    <w:p>
+      <w:pPr>
+        <w:pStyle w:val="ListParagraph"/>
+        <w:numPr>
+          <w:ilvl w:val="0"/>
+          <w:numId w:val="25"/>
+        </w:numPr>
+      </w:pPr>
+      <w:r>
+        <w:t>css calendrier = Kévin</w:t>
+      </w:r>
+    </w:p>
+    <w:p/>
+    <w:p>
+      <w:pPr>
+        <w:jc w:val="center"/>
+        <w:rPr>
+          <w:b/>
+        </w:rPr>
+      </w:pPr>
+      <w:r>
+        <w:rPr>
+          <w:b/>
+        </w:rPr>
+        <w:t>15/10/14</w:t>
+      </w:r>
+    </w:p>
+    <w:p/>
+    <w:p>
+      <w:pPr>
+        <w:pStyle w:val="ListParagraph"/>
+        <w:numPr>
+          <w:ilvl w:val="0"/>
+          <w:numId w:val="26"/>
+        </w:numPr>
+      </w:pPr>
+      <w:r>
+        <w:t xml:space="preserve">page de login /header/calendrier </w:t>
+      </w:r>
+      <w:r>
+        <w:sym w:font="Wingdings" w:char="F0E0"/>
+      </w:r>
+      <w:r>
+        <w:t xml:space="preserve"> done</w:t>
+      </w:r>
+    </w:p>
+    <w:p>
+      <w:pPr>
+        <w:pStyle w:val="ListParagraph"/>
+        <w:numPr>
+          <w:ilvl w:val="0"/>
+          <w:numId w:val="26"/>
+        </w:numPr>
+      </w:pPr>
+      <w:r>
+        <w:t xml:space="preserve">intégration calendrier + menu </w:t>
+      </w:r>
+      <w:r>
+        <w:sym w:font="Wingdings" w:char="F0E0"/>
+      </w:r>
+      <w:r>
+        <w:t xml:space="preserve"> done</w:t>
+      </w:r>
+    </w:p>
+    <w:p>
+      <w:pPr>
+        <w:pStyle w:val="ListParagraph"/>
+        <w:numPr>
+          <w:ilvl w:val="0"/>
+          <w:numId w:val="26"/>
+        </w:numPr>
+        <w:rPr>
+          <w:highlight w:val="green"/>
+        </w:rPr>
+      </w:pPr>
+      <w:r>
+        <w:rPr>
+          <w:highlight w:val="green"/>
+        </w:rPr>
+        <w:t>réaliser l’intégration de la page de login</w:t>
+      </w:r>
+    </w:p>
+    <w:p/>
+    <w:p>
+      <w:pPr>
+        <w:pStyle w:val="ListParagraph"/>
+        <w:numPr>
+          <w:ilvl w:val="0"/>
+          <w:numId w:val="30"/>
+        </w:numPr>
+        <w:rPr>
+          <w:highlight w:val="green"/>
+        </w:rPr>
+      </w:pPr>
+      <w:r>
+        <w:rPr>
+          <w:highlight w:val="green"/>
+        </w:rPr>
+        <w:t>voir table des ressources</w:t>
+      </w:r>
+    </w:p>
+    <w:p>
+      <w:pPr>
+        <w:pStyle w:val="ListParagraph"/>
+      </w:pPr>
+    </w:p>
+    <w:p>
+      <w:pPr>
+        <w:pStyle w:val="ListParagraph"/>
+        <w:numPr>
+          <w:ilvl w:val="0"/>
+          <w:numId w:val="26"/>
+        </w:numPr>
+      </w:pPr>
+      <w:r>
+        <w:t>analyse des interactions avec la BD</w:t>
+      </w:r>
+    </w:p>
+    <w:p/>
+    <w:p>
+      <w:pPr>
+        <w:pStyle w:val="ListParagraph"/>
+        <w:numPr>
+          <w:ilvl w:val="1"/>
+          <w:numId w:val="26"/>
+        </w:numPr>
+      </w:pPr>
+      <w:r>
+        <w:t>Remplissage via des formulaires</w:t>
+      </w:r>
+    </w:p>
+    <w:p/>
+    <w:p>
+      <w:pPr>
+        <w:pStyle w:val="ListParagraph"/>
+        <w:numPr>
+          <w:ilvl w:val="0"/>
+          <w:numId w:val="29"/>
+        </w:numPr>
+      </w:pPr>
+      <w:r>
+        <w:rPr>
+          <w:b/>
+        </w:rPr>
+        <w:t>création d’une matière </w:t>
+      </w:r>
+      <w:r>
+        <w:t>:</w:t>
+      </w:r>
+    </w:p>
+    <w:p>
+      <w:pPr>
+        <w:pStyle w:val="ListParagraph"/>
+        <w:numPr>
+          <w:ilvl w:val="1"/>
+          <w:numId w:val="29"/>
+        </w:numPr>
+      </w:pPr>
+      <w:r>
+        <w:t>table</w:t>
+      </w:r>
+      <w:r>
+        <w:t xml:space="preserve"> matieres : </w:t>
+      </w:r>
+    </w:p>
+    <w:p>
+      <w:pPr>
+        <w:pStyle w:val="ListParagraph"/>
+        <w:numPr>
+          <w:ilvl w:val="2"/>
+          <w:numId w:val="29"/>
+        </w:numPr>
+      </w:pPr>
+      <w:r>
+        <w:t>CodeMatière</w:t>
+      </w:r>
+    </w:p>
+    <w:p>
+      <w:pPr>
+        <w:pStyle w:val="ListParagraph"/>
+        <w:numPr>
+          <w:ilvl w:val="2"/>
+          <w:numId w:val="29"/>
+        </w:numPr>
+      </w:pPr>
+      <w:r>
+        <w:t>N</w:t>
+      </w:r>
+      <w:r>
+        <w:t>om</w:t>
+      </w:r>
+    </w:p>
+    <w:p>
+      <w:pPr>
+        <w:pStyle w:val="ListParagraph"/>
+        <w:numPr>
+          <w:ilvl w:val="0"/>
+          <w:numId w:val="29"/>
+        </w:numPr>
+      </w:pPr>
+      <w:r>
+        <w:rPr>
+          <w:b/>
+        </w:rPr>
+        <w:t>Création d’un enseignement</w:t>
+      </w:r>
+      <w:r>
+        <w:t xml:space="preserve"> (</w:t>
+      </w:r>
+      <w:r>
+        <w:rPr>
+          <w:u w:val="single"/>
+        </w:rPr>
+        <w:t>à partir d’une matière existante</w:t>
+      </w:r>
+      <w:r>
+        <w:t>)</w:t>
+      </w:r>
+    </w:p>
+    <w:p>
+      <w:pPr>
+        <w:pStyle w:val="ListParagraph"/>
+        <w:numPr>
+          <w:ilvl w:val="1"/>
+          <w:numId w:val="29"/>
+        </w:numPr>
+      </w:pPr>
+      <w:r>
+        <w:t>Table enseignement</w:t>
+      </w:r>
+    </w:p>
+    <w:p>
+      <w:pPr>
+        <w:pStyle w:val="ListParagraph"/>
+        <w:numPr>
+          <w:ilvl w:val="2"/>
+          <w:numId w:val="29"/>
+        </w:numPr>
+      </w:pPr>
+      <w:r>
+        <w:t>CodeEnseignement</w:t>
+      </w:r>
+    </w:p>
+    <w:p>
+      <w:pPr>
+        <w:pStyle w:val="ListParagraph"/>
+        <w:numPr>
+          <w:ilvl w:val="2"/>
+          <w:numId w:val="29"/>
+        </w:numPr>
+      </w:pPr>
+      <w:r>
+        <w:t>Nom</w:t>
+      </w:r>
+    </w:p>
+    <w:p>
+      <w:pPr>
+        <w:pStyle w:val="ListParagraph"/>
+        <w:numPr>
+          <w:ilvl w:val="2"/>
+          <w:numId w:val="29"/>
+        </w:numPr>
+      </w:pPr>
+      <w:r>
+        <w:t>CodeMatiere</w:t>
+      </w:r>
+    </w:p>
+    <w:p>
+      <w:pPr>
+        <w:pStyle w:val="ListParagraph"/>
+        <w:numPr>
+          <w:ilvl w:val="2"/>
+          <w:numId w:val="29"/>
+        </w:numPr>
+      </w:pPr>
+      <w:r>
+        <w:t>Alias</w:t>
+      </w:r>
+    </w:p>
+    <w:p>
+      <w:pPr>
+        <w:pStyle w:val="ListParagraph"/>
+        <w:numPr>
+          <w:ilvl w:val="2"/>
+          <w:numId w:val="29"/>
+        </w:numPr>
+        <w:rPr>
+          <w:highlight w:val="yellow"/>
+        </w:rPr>
+      </w:pPr>
+      <w:r>
+        <w:rPr>
+          <w:highlight w:val="yellow"/>
+        </w:rPr>
+        <w:t>codeTypeSalle</w:t>
+      </w:r>
+      <w:r>
+        <w:rPr>
+          <w:highlight w:val="yellow"/>
+        </w:rPr>
+        <w:t xml:space="preserve"> ( ?) </w:t>
+      </w:r>
+    </w:p>
+    <w:p>
+      <w:pPr>
+        <w:pStyle w:val="ListParagraph"/>
+        <w:numPr>
+          <w:ilvl w:val="2"/>
+          <w:numId w:val="29"/>
+        </w:numPr>
+        <w:rPr>
+          <w:highlight w:val="yellow"/>
+        </w:rPr>
+      </w:pPr>
+      <w:r>
+        <w:rPr>
+          <w:highlight w:val="yellow"/>
+        </w:rPr>
+        <w:t>CodeZoneSalle</w:t>
+      </w:r>
+      <w:r>
+        <w:rPr>
+          <w:highlight w:val="yellow"/>
+        </w:rPr>
+        <w:t xml:space="preserve"> ( ?)</w:t>
+      </w:r>
+    </w:p>
+    <w:p>
+      <w:pPr>
+        <w:pStyle w:val="ListParagraph"/>
+        <w:numPr>
+          <w:ilvl w:val="2"/>
+          <w:numId w:val="29"/>
+        </w:numPr>
+        <w:rPr>
+          <w:highlight w:val="yellow"/>
+        </w:rPr>
+      </w:pPr>
+      <w:r>
+        <w:rPr>
+          <w:highlight w:val="yellow"/>
+        </w:rPr>
+        <w:t>nbSeanceHebdo</w:t>
+      </w:r>
+      <w:r>
+        <w:rPr>
+          <w:highlight w:val="yellow"/>
+        </w:rPr>
+        <w:t xml:space="preserve"> ( ?)</w:t>
+      </w:r>
+    </w:p>
+    <w:p>
+      <w:pPr>
+        <w:pStyle w:val="ListParagraph"/>
+        <w:numPr>
+          <w:ilvl w:val="1"/>
+          <w:numId w:val="29"/>
+        </w:numPr>
+      </w:pPr>
+      <w:r>
+        <w:t>Table enseignemen_groupe</w:t>
+      </w:r>
+    </w:p>
+    <w:p>
+      <w:pPr>
+        <w:pStyle w:val="ListParagraph"/>
+        <w:numPr>
+          <w:ilvl w:val="2"/>
+          <w:numId w:val="29"/>
+        </w:numPr>
+      </w:pPr>
+      <w:r>
+        <w:t>CodeEnseignement</w:t>
+      </w:r>
+    </w:p>
+    <w:p>
+      <w:pPr>
+        <w:pStyle w:val="ListParagraph"/>
+        <w:numPr>
+          <w:ilvl w:val="2"/>
+          <w:numId w:val="29"/>
+        </w:numPr>
+      </w:pPr>
+      <w:r>
+        <w:t>CodeRessource</w:t>
+      </w:r>
+    </w:p>
+    <w:p>
+      <w:pPr>
+        <w:pStyle w:val="ListParagraph"/>
+        <w:numPr>
+          <w:ilvl w:val="1"/>
+          <w:numId w:val="29"/>
+        </w:numPr>
+      </w:pPr>
+      <w:r>
+        <w:t>Table enseignemen_profs</w:t>
+      </w:r>
+    </w:p>
+    <w:p>
+      <w:pPr>
+        <w:pStyle w:val="ListParagraph"/>
+        <w:numPr>
+          <w:ilvl w:val="2"/>
+          <w:numId w:val="29"/>
+        </w:numPr>
+      </w:pPr>
+      <w:r>
+        <w:t>CodeEnseignement</w:t>
+      </w:r>
+    </w:p>
+    <w:p>
+      <w:pPr>
+        <w:pStyle w:val="ListParagraph"/>
+        <w:numPr>
+          <w:ilvl w:val="2"/>
+          <w:numId w:val="29"/>
+        </w:numPr>
+      </w:pPr>
+      <w:r>
+        <w:t>CodeRessource</w:t>
+      </w:r>
+    </w:p>
+    <w:p>
+      <w:pPr>
+        <w:pStyle w:val="ListParagraph"/>
+        <w:numPr>
+          <w:ilvl w:val="1"/>
+          <w:numId w:val="29"/>
+        </w:numPr>
+      </w:pPr>
+      <w:r>
+        <w:t>Table enseignemen_salles</w:t>
+      </w:r>
+    </w:p>
+    <w:p>
+      <w:pPr>
+        <w:pStyle w:val="ListParagraph"/>
+        <w:numPr>
+          <w:ilvl w:val="2"/>
+          <w:numId w:val="29"/>
+        </w:numPr>
+      </w:pPr>
+      <w:r>
+        <w:t>CodeEnseignement</w:t>
+      </w:r>
+    </w:p>
+    <w:p>
+      <w:pPr>
+        <w:pStyle w:val="ListParagraph"/>
+        <w:numPr>
+          <w:ilvl w:val="2"/>
+          <w:numId w:val="29"/>
+        </w:numPr>
+      </w:pPr>
+      <w:r>
+        <w:t>CodeRessource</w:t>
+      </w:r>
+    </w:p>
+    <w:p>
+      <w:pPr>
+        <w:pStyle w:val="ListParagraph"/>
+        <w:numPr>
+          <w:ilvl w:val="0"/>
+          <w:numId w:val="29"/>
+        </w:numPr>
+      </w:pPr>
+      <w:r>
+        <w:rPr>
+          <w:b/>
+        </w:rPr>
+        <w:t>Création d’une séance</w:t>
+      </w:r>
+      <w:r>
+        <w:t xml:space="preserve"> (</w:t>
+      </w:r>
+      <w:r>
+        <w:rPr>
+          <w:u w:val="single"/>
+        </w:rPr>
+        <w:t>placement sur le calendrier</w:t>
+      </w:r>
+      <w:r>
+        <w:t>)</w:t>
+      </w:r>
+    </w:p>
+    <w:p>
+      <w:pPr>
+        <w:pStyle w:val="ListParagraph"/>
+        <w:numPr>
+          <w:ilvl w:val="1"/>
+          <w:numId w:val="29"/>
+        </w:numPr>
+      </w:pPr>
+      <w:r>
+        <w:t>Table séance</w:t>
+      </w:r>
+    </w:p>
+    <w:p>
+      <w:pPr>
+        <w:pStyle w:val="ListParagraph"/>
+        <w:numPr>
+          <w:ilvl w:val="2"/>
+          <w:numId w:val="29"/>
+        </w:numPr>
+      </w:pPr>
+      <w:r>
+        <w:t>CodeSéance</w:t>
+      </w:r>
+    </w:p>
+    <w:p>
+      <w:pPr>
+        <w:pStyle w:val="ListParagraph"/>
+        <w:numPr>
+          <w:ilvl w:val="2"/>
+          <w:numId w:val="29"/>
+        </w:numPr>
+      </w:pPr>
+      <w:r>
+        <w:t>dateSeance</w:t>
+      </w:r>
+    </w:p>
+    <w:p>
+      <w:pPr>
+        <w:pStyle w:val="ListParagraph"/>
+        <w:numPr>
+          <w:ilvl w:val="2"/>
+          <w:numId w:val="29"/>
+        </w:numPr>
+      </w:pPr>
+      <w:r>
+        <w:t>HeureSeance</w:t>
+      </w:r>
+    </w:p>
+    <w:p>
+      <w:pPr>
+        <w:pStyle w:val="ListParagraph"/>
+        <w:numPr>
+          <w:ilvl w:val="2"/>
+          <w:numId w:val="29"/>
+        </w:numPr>
+      </w:pPr>
+      <w:r>
+        <w:t>dureeSeance</w:t>
+      </w:r>
+    </w:p>
+    <w:p>
+      <w:pPr>
+        <w:pStyle w:val="ListParagraph"/>
+        <w:numPr>
+          <w:ilvl w:val="2"/>
+          <w:numId w:val="29"/>
+        </w:numPr>
+      </w:pPr>
+      <w:r>
+        <w:t>CodeEnseignement</w:t>
+      </w:r>
+    </w:p>
+    <w:p>
+      <w:pPr>
+        <w:pStyle w:val="ListParagraph"/>
+        <w:numPr>
+          <w:ilvl w:val="2"/>
+          <w:numId w:val="29"/>
+        </w:numPr>
+        <w:rPr>
+          <w:highlight w:val="yellow"/>
+        </w:rPr>
+      </w:pPr>
+      <w:r>
+        <w:rPr>
+          <w:highlight w:val="yellow"/>
+        </w:rPr>
+        <w:t xml:space="preserve">Commentaire ( ?) </w:t>
+      </w:r>
+    </w:p>
+    <w:p>
+      <w:pPr>
+        <w:pStyle w:val="ListParagraph"/>
+        <w:numPr>
+          <w:ilvl w:val="1"/>
+          <w:numId w:val="29"/>
+        </w:numPr>
+      </w:pPr>
+      <w:r>
+        <w:t>Table seance_groupe</w:t>
+      </w:r>
+    </w:p>
+    <w:p>
+      <w:pPr>
+        <w:pStyle w:val="ListParagraph"/>
+        <w:numPr>
+          <w:ilvl w:val="2"/>
+          <w:numId w:val="29"/>
+        </w:numPr>
+      </w:pPr>
+      <w:r>
+        <w:t>CodeSeance</w:t>
+      </w:r>
+    </w:p>
+    <w:p>
+      <w:pPr>
+        <w:pStyle w:val="ListParagraph"/>
+        <w:numPr>
+          <w:ilvl w:val="2"/>
+          <w:numId w:val="29"/>
+        </w:numPr>
+      </w:pPr>
+      <w:r>
+        <w:t>CodeRessource</w:t>
+      </w:r>
+    </w:p>
+    <w:p>
+      <w:pPr>
+        <w:pStyle w:val="ListParagraph"/>
+        <w:numPr>
+          <w:ilvl w:val="1"/>
+          <w:numId w:val="29"/>
+        </w:numPr>
+      </w:pPr>
+      <w:r>
+        <w:t>Table seance_prof</w:t>
+      </w:r>
+    </w:p>
+    <w:p>
+      <w:pPr>
+        <w:pStyle w:val="ListParagraph"/>
+        <w:numPr>
+          <w:ilvl w:val="2"/>
+          <w:numId w:val="29"/>
+        </w:numPr>
+      </w:pPr>
+      <w:r>
+        <w:t>CodeSeance</w:t>
+      </w:r>
+    </w:p>
+    <w:p>
+      <w:pPr>
+        <w:pStyle w:val="ListParagraph"/>
+        <w:numPr>
+          <w:ilvl w:val="2"/>
+          <w:numId w:val="29"/>
+        </w:numPr>
+      </w:pPr>
+      <w:r>
+        <w:t>CodeRessource</w:t>
+      </w:r>
+    </w:p>
+    <w:p>
+      <w:pPr>
+        <w:pStyle w:val="ListParagraph"/>
+        <w:numPr>
+          <w:ilvl w:val="1"/>
+          <w:numId w:val="29"/>
+        </w:numPr>
+      </w:pPr>
+      <w:r>
+        <w:t>Table seance_salles</w:t>
+      </w:r>
+    </w:p>
+    <w:p>
+      <w:pPr>
+        <w:pStyle w:val="ListParagraph"/>
+        <w:numPr>
+          <w:ilvl w:val="2"/>
+          <w:numId w:val="29"/>
+        </w:numPr>
+      </w:pPr>
+      <w:r>
+        <w:t>CodeSeance</w:t>
+      </w:r>
+    </w:p>
+    <w:p>
+      <w:pPr>
+        <w:pStyle w:val="ListParagraph"/>
+        <w:numPr>
+          <w:ilvl w:val="2"/>
+          <w:numId w:val="29"/>
+        </w:numPr>
+      </w:pPr>
+      <w:r>
+        <w:t>CodeRessource</w:t>
+      </w:r>
+    </w:p>
+    <w:p/>
+    <w:p>
+      <w:pPr>
+        <w:pStyle w:val="ListParagraph"/>
+        <w:numPr>
+          <w:ilvl w:val="0"/>
+          <w:numId w:val="26"/>
+        </w:numPr>
+      </w:pPr>
+      <w:r>
+        <w:t>faire diagramme d’activité pour chaque fonctionnalité</w:t>
+      </w:r>
+    </w:p>
+    <w:p>
+      <w:pPr>
+        <w:pStyle w:val="ListParagraph"/>
+        <w:numPr>
+          <w:ilvl w:val="0"/>
+          <w:numId w:val="28"/>
+        </w:numPr>
+      </w:pPr>
+      <w:r>
+        <w:t>création d’une matière</w:t>
+      </w:r>
+      <w:r>
+        <w:t xml:space="preserve"> </w:t>
+      </w:r>
+      <w:r>
+        <w:sym w:font="Wingdings" w:char="F0E0"/>
+      </w:r>
+      <w:r>
+        <w:t xml:space="preserve"> done</w:t>
+      </w:r>
+    </w:p>
+    <w:p>
+      <w:pPr>
+        <w:pStyle w:val="ListParagraph"/>
+        <w:numPr>
+          <w:ilvl w:val="0"/>
+          <w:numId w:val="28"/>
+        </w:numPr>
+      </w:pPr>
+      <w:r>
+        <w:t>création d’un enseignement</w:t>
+      </w:r>
+    </w:p>
+    <w:p>
+      <w:pPr>
+        <w:pStyle w:val="ListParagraph"/>
+        <w:numPr>
+          <w:ilvl w:val="0"/>
+          <w:numId w:val="28"/>
+        </w:numPr>
+      </w:pPr>
+      <w:r>
+        <w:t>création d’une séance</w:t>
+      </w:r>
+    </w:p>
+    <w:p>
+      <w:pPr>
+        <w:jc w:val="center"/>
+        <w:rPr>
+          <w:b/>
+        </w:rPr>
+      </w:pPr>
+      <w:r>
+        <w:rPr>
+          <w:b/>
+        </w:rPr>
+        <w:t>20/10/14</w:t>
+      </w:r>
+    </w:p>
+    <w:p>
+      <w:pPr>
+        <w:jc w:val="center"/>
+        <w:rPr>
+          <w:b/>
+        </w:rPr>
+      </w:pPr>
+    </w:p>
+    <w:p>
+      <w:pPr>
+        <w:pStyle w:val="ListParagraph"/>
+        <w:numPr>
+          <w:ilvl w:val="0"/>
+          <w:numId w:val="32"/>
+        </w:numPr>
+        <w:rPr>
+          <w:b/>
+        </w:rPr>
+      </w:pPr>
+      <w:r>
+        <w:t>analyse de la fonction d’affichage d’un agenda selon des paramètres</w:t>
+      </w:r>
+    </w:p>
+    <w:p>
+      <w:pPr>
+        <w:pStyle w:val="ListParagraph"/>
+        <w:numPr>
+          <w:ilvl w:val="0"/>
+          <w:numId w:val="32"/>
+        </w:numPr>
+        <w:rPr>
+          <w:b/>
+        </w:rPr>
+      </w:pPr>
+      <w:r>
+        <w:t>création des formulaire</w:t>
+      </w:r>
+      <w:r>
+        <w:t>s</w:t>
+      </w:r>
+      <w:r>
+        <w:t xml:space="preserve"> (html/css)</w:t>
+      </w:r>
+    </w:p>
+    <w:p>
+      <w:pPr>
+        <w:pStyle w:val="ListParagraph"/>
+        <w:ind w:left="360"/>
+        <w:rPr>
+          <w:b/>
+        </w:rPr>
+      </w:pPr>
+    </w:p>
+    <w:p>
+      <w:pPr>
+        <w:pStyle w:val="ListParagraph"/>
+        <w:numPr>
+          <w:ilvl w:val="2"/>
+          <w:numId w:val="32"/>
+        </w:numPr>
+        <w:rPr>
+          <w:b/>
+        </w:rPr>
+      </w:pPr>
+      <w:r>
+        <w:t>création d’une matière</w:t>
+      </w:r>
+    </w:p>
+    <w:p>
+      <w:pPr>
+        <w:pStyle w:val="ListParagraph"/>
+        <w:numPr>
+          <w:ilvl w:val="2"/>
+          <w:numId w:val="32"/>
+        </w:numPr>
+        <w:rPr>
+          <w:b/>
+        </w:rPr>
+      </w:pPr>
+      <w:r>
+        <w:t>création d’un enseignement</w:t>
+      </w:r>
+    </w:p>
+    <w:p>
+      <w:pPr>
+        <w:pStyle w:val="ListParagraph"/>
+        <w:numPr>
+          <w:ilvl w:val="2"/>
+          <w:numId w:val="32"/>
+        </w:numPr>
+        <w:rPr>
+          <w:b/>
+        </w:rPr>
+      </w:pPr>
+      <w:r>
+        <w:t>création d’une séance</w:t>
+      </w:r>
+    </w:p>
+    <w:p>
+      <w:pPr>
+        <w:rPr>
+          <w:b/>
+        </w:rPr>
+      </w:pPr>
+    </w:p>
+    <w:p>
+      <w:pPr>
+        <w:rPr>
+          <w:b/>
+        </w:rPr>
+      </w:pPr>
+    </w:p>
+    <w:p>
+      <w:pPr>
+        <w:jc w:val="center"/>
+        <w:rPr>
+          <w:b/>
+        </w:rPr>
+      </w:pPr>
+      <w:r>
+        <w:rPr>
+          <w:b/>
+        </w:rPr>
+        <w:t>27/10/14</w:t>
+      </w:r>
+    </w:p>
+    <w:p>
+      <w:pPr>
+        <w:jc w:val="center"/>
+        <w:rPr>
+          <w:b/>
+        </w:rPr>
+      </w:pPr>
+    </w:p>
+    <w:p>
+      <w:pPr>
+        <w:pStyle w:val="ListParagraph"/>
+        <w:numPr>
+          <w:ilvl w:val="0"/>
+          <w:numId w:val="33"/>
+        </w:numPr>
+      </w:pPr>
+      <w:r>
+        <w:t>création 3 branches sur Git</w:t>
+      </w:r>
+    </w:p>
+    <w:p>
+      <w:pPr>
+        <w:pStyle w:val="ListParagraph"/>
+        <w:numPr>
+          <w:ilvl w:val="0"/>
+          <w:numId w:val="33"/>
+        </w:numPr>
+      </w:pPr>
+      <w:r>
+        <w:t>recherche sur l’</w:t>
+      </w:r>
+      <w:r>
+        <w:t xml:space="preserve">import </w:t>
+      </w:r>
+      <w:r>
+        <w:t>de la BD</w:t>
+      </w:r>
+      <w:r>
+        <w:t xml:space="preserve"> dan</w:t>
+      </w:r>
+      <w:r>
+        <w:t>s</w:t>
+      </w:r>
+      <w:r>
+        <w:t xml:space="preserve"> symfony</w:t>
+      </w:r>
+    </w:p>
+    <w:p>
+      <w:pPr>
+        <w:pStyle w:val="ListParagraph"/>
+        <w:numPr>
+          <w:ilvl w:val="1"/>
+          <w:numId w:val="33"/>
+        </w:numPr>
+      </w:pPr>
+      <w:r>
+        <w:t xml:space="preserve">problème tables sans primary key </w:t>
+      </w:r>
+      <w:r>
+        <w:sym w:font="Wingdings" w:char="F0E0"/>
+      </w:r>
+      <w:r>
+        <w:t xml:space="preserve"> création d’une nouvelle base avec le nombre de table minimal requis.</w:t>
+      </w:r>
       <w:bookmarkStart w:id="0" w:name="_GoBack"/>
       <w:bookmarkEnd w:id="0"/>
     </w:p>
@@ -2435,869 +3182,27 @@
         <w:pStyle w:val="ListParagraph"/>
         <w:numPr>
           <w:ilvl w:val="0"/>
-          <w:numId w:val="25"/>
-        </w:numPr>
-      </w:pPr>
-      <w:r>
-        <w:t xml:space="preserve">header + menu principal = </w:t>
-      </w:r>
-      <w:proofErr w:type="spellStart"/>
-      <w:r>
-        <w:t>L</w:t>
-      </w:r>
-      <w:r>
-        <w:t>a</w:t>
-      </w:r>
-      <w:r>
-        <w:t>ïny</w:t>
-      </w:r>
-      <w:proofErr w:type="spellEnd"/>
-    </w:p>
-    <w:p>
-      <w:pPr>
-        <w:pStyle w:val="ListParagraph"/>
-        <w:numPr>
-          <w:ilvl w:val="0"/>
-          <w:numId w:val="25"/>
-        </w:numPr>
-      </w:pPr>
-      <w:proofErr w:type="spellStart"/>
-      <w:r>
-        <w:t>css</w:t>
-      </w:r>
-      <w:proofErr w:type="spellEnd"/>
-      <w:r>
-        <w:t xml:space="preserve"> calendrier = Kévin</w:t>
-      </w:r>
-    </w:p>
-    <w:p/>
-    <w:p>
-      <w:pPr>
-        <w:jc w:val="center"/>
-        <w:rPr>
-          <w:b/>
-        </w:rPr>
-      </w:pPr>
-      <w:r>
-        <w:rPr>
-          <w:b/>
-        </w:rPr>
-        <w:t>15/10/14</w:t>
-      </w:r>
-    </w:p>
-    <w:p/>
-    <w:p>
-      <w:pPr>
-        <w:pStyle w:val="ListParagraph"/>
-        <w:numPr>
-          <w:ilvl w:val="0"/>
-          <w:numId w:val="26"/>
-        </w:numPr>
-      </w:pPr>
-      <w:r>
-        <w:t xml:space="preserve">page de login /header/calendrier </w:t>
-      </w:r>
-      <w:r>
-        <w:sym w:font="Wingdings" w:char="F0E0"/>
-      </w:r>
-      <w:r>
-        <w:t xml:space="preserve"> </w:t>
-      </w:r>
-      <w:proofErr w:type="spellStart"/>
-      <w:r>
-        <w:t>done</w:t>
-      </w:r>
-      <w:proofErr w:type="spellEnd"/>
-    </w:p>
-    <w:p>
-      <w:pPr>
-        <w:pStyle w:val="ListParagraph"/>
-        <w:numPr>
-          <w:ilvl w:val="0"/>
-          <w:numId w:val="26"/>
-        </w:numPr>
-      </w:pPr>
-      <w:r>
-        <w:t xml:space="preserve">intégration calendrier + menu </w:t>
-      </w:r>
-      <w:r>
-        <w:sym w:font="Wingdings" w:char="F0E0"/>
-      </w:r>
-      <w:r>
-        <w:t xml:space="preserve"> </w:t>
-      </w:r>
-      <w:proofErr w:type="spellStart"/>
-      <w:r>
-        <w:t>done</w:t>
-      </w:r>
-      <w:proofErr w:type="spellEnd"/>
-    </w:p>
-    <w:p>
-      <w:pPr>
-        <w:pStyle w:val="ListParagraph"/>
-        <w:numPr>
-          <w:ilvl w:val="0"/>
-          <w:numId w:val="26"/>
-        </w:numPr>
-        <w:rPr>
-          <w:highlight w:val="green"/>
-        </w:rPr>
-      </w:pPr>
-      <w:r>
-        <w:rPr>
-          <w:highlight w:val="green"/>
-        </w:rPr>
-        <w:t>réaliser l’intégration de la page de login</w:t>
-      </w:r>
-    </w:p>
-    <w:p/>
-    <w:p>
-      <w:pPr>
-        <w:pStyle w:val="ListParagraph"/>
-        <w:numPr>
-          <w:ilvl w:val="0"/>
-          <w:numId w:val="30"/>
-        </w:numPr>
-        <w:rPr>
-          <w:highlight w:val="green"/>
-        </w:rPr>
-      </w:pPr>
-      <w:r>
-        <w:rPr>
-          <w:highlight w:val="green"/>
-        </w:rPr>
-        <w:t>voir table des ressources</w:t>
-      </w:r>
-    </w:p>
-    <w:p>
-      <w:pPr>
-        <w:pStyle w:val="ListParagraph"/>
-      </w:pPr>
-    </w:p>
-    <w:p>
-      <w:pPr>
-        <w:pStyle w:val="ListParagraph"/>
-        <w:numPr>
-          <w:ilvl w:val="0"/>
-          <w:numId w:val="26"/>
-        </w:numPr>
-      </w:pPr>
-      <w:r>
-        <w:t>analyse des interactions avec la BD</w:t>
-      </w:r>
-    </w:p>
-    <w:p/>
-    <w:p>
-      <w:pPr>
-        <w:pStyle w:val="ListParagraph"/>
-        <w:numPr>
-          <w:ilvl w:val="1"/>
-          <w:numId w:val="26"/>
-        </w:numPr>
-      </w:pPr>
-      <w:r>
-        <w:t>Remplissage via des formulaires</w:t>
-      </w:r>
-    </w:p>
-    <w:p/>
-    <w:p>
-      <w:pPr>
-        <w:pStyle w:val="ListParagraph"/>
-        <w:numPr>
-          <w:ilvl w:val="0"/>
-          <w:numId w:val="29"/>
-        </w:numPr>
-      </w:pPr>
-      <w:r>
-        <w:rPr>
-          <w:b/>
-        </w:rPr>
-        <w:t>création d’une matière </w:t>
-      </w:r>
-      <w:r>
-        <w:t>:</w:t>
-      </w:r>
-    </w:p>
-    <w:p>
-      <w:pPr>
-        <w:pStyle w:val="ListParagraph"/>
-        <w:numPr>
-          <w:ilvl w:val="1"/>
-          <w:numId w:val="29"/>
-        </w:numPr>
-      </w:pPr>
-      <w:r>
-        <w:t>table</w:t>
-      </w:r>
-      <w:r>
-        <w:t xml:space="preserve"> </w:t>
-      </w:r>
-      <w:proofErr w:type="spellStart"/>
-      <w:r>
-        <w:t>matieres</w:t>
-      </w:r>
-      <w:proofErr w:type="spellEnd"/>
-      <w:r>
-        <w:t xml:space="preserve"> : </w:t>
-      </w:r>
-    </w:p>
-    <w:p>
-      <w:pPr>
-        <w:pStyle w:val="ListParagraph"/>
-        <w:numPr>
-          <w:ilvl w:val="2"/>
-          <w:numId w:val="29"/>
-        </w:numPr>
-      </w:pPr>
-      <w:proofErr w:type="spellStart"/>
-      <w:r>
-        <w:t>CodeMatière</w:t>
-      </w:r>
-      <w:proofErr w:type="spellEnd"/>
-    </w:p>
-    <w:p>
-      <w:pPr>
-        <w:pStyle w:val="ListParagraph"/>
-        <w:numPr>
-          <w:ilvl w:val="2"/>
-          <w:numId w:val="29"/>
-        </w:numPr>
-      </w:pPr>
-      <w:r>
-        <w:t>N</w:t>
-      </w:r>
-      <w:r>
-        <w:t>om</w:t>
-      </w:r>
-    </w:p>
-    <w:p>
-      <w:pPr>
-        <w:pStyle w:val="ListParagraph"/>
-        <w:numPr>
-          <w:ilvl w:val="0"/>
-          <w:numId w:val="29"/>
-        </w:numPr>
-      </w:pPr>
-      <w:r>
-        <w:rPr>
-          <w:b/>
-        </w:rPr>
-        <w:t>Création d’un enseignement</w:t>
-      </w:r>
-      <w:r>
-        <w:t xml:space="preserve"> (</w:t>
-      </w:r>
-      <w:r>
-        <w:rPr>
-          <w:u w:val="single"/>
-        </w:rPr>
-        <w:t>à partir d’une matière existante</w:t>
-      </w:r>
-      <w:r>
-        <w:t>)</w:t>
-      </w:r>
-    </w:p>
-    <w:p>
-      <w:pPr>
-        <w:pStyle w:val="ListParagraph"/>
-        <w:numPr>
-          <w:ilvl w:val="1"/>
-          <w:numId w:val="29"/>
-        </w:numPr>
-      </w:pPr>
-      <w:r>
-        <w:t>Table enseignement</w:t>
-      </w:r>
-    </w:p>
-    <w:p>
-      <w:pPr>
-        <w:pStyle w:val="ListParagraph"/>
-        <w:numPr>
-          <w:ilvl w:val="2"/>
-          <w:numId w:val="29"/>
-        </w:numPr>
-      </w:pPr>
-      <w:proofErr w:type="spellStart"/>
-      <w:r>
-        <w:t>CodeEnseignement</w:t>
-      </w:r>
-      <w:proofErr w:type="spellEnd"/>
-    </w:p>
-    <w:p>
-      <w:pPr>
-        <w:pStyle w:val="ListParagraph"/>
-        <w:numPr>
-          <w:ilvl w:val="2"/>
-          <w:numId w:val="29"/>
-        </w:numPr>
-      </w:pPr>
-      <w:r>
-        <w:t>Nom</w:t>
-      </w:r>
-    </w:p>
-    <w:p>
-      <w:pPr>
-        <w:pStyle w:val="ListParagraph"/>
-        <w:numPr>
-          <w:ilvl w:val="2"/>
-          <w:numId w:val="29"/>
-        </w:numPr>
-      </w:pPr>
-      <w:proofErr w:type="spellStart"/>
-      <w:r>
-        <w:t>CodeMatiere</w:t>
-      </w:r>
-      <w:proofErr w:type="spellEnd"/>
-    </w:p>
-    <w:p>
-      <w:pPr>
-        <w:pStyle w:val="ListParagraph"/>
-        <w:numPr>
-          <w:ilvl w:val="2"/>
-          <w:numId w:val="29"/>
-        </w:numPr>
-      </w:pPr>
-      <w:r>
-        <w:t>Alias</w:t>
-      </w:r>
-    </w:p>
-    <w:p>
-      <w:pPr>
-        <w:pStyle w:val="ListParagraph"/>
-        <w:numPr>
-          <w:ilvl w:val="2"/>
-          <w:numId w:val="29"/>
-        </w:numPr>
-        <w:rPr>
-          <w:highlight w:val="yellow"/>
-        </w:rPr>
-      </w:pPr>
-      <w:proofErr w:type="spellStart"/>
-      <w:r>
-        <w:rPr>
-          <w:highlight w:val="yellow"/>
-        </w:rPr>
-        <w:t>codeTypeSalle</w:t>
-      </w:r>
-      <w:proofErr w:type="spellEnd"/>
-      <w:r>
-        <w:rPr>
-          <w:highlight w:val="yellow"/>
-        </w:rPr>
-        <w:t xml:space="preserve"> ( ?) </w:t>
-      </w:r>
-    </w:p>
-    <w:p>
-      <w:pPr>
-        <w:pStyle w:val="ListParagraph"/>
-        <w:numPr>
-          <w:ilvl w:val="2"/>
-          <w:numId w:val="29"/>
-        </w:numPr>
-        <w:rPr>
-          <w:highlight w:val="yellow"/>
-        </w:rPr>
-      </w:pPr>
-      <w:proofErr w:type="spellStart"/>
-      <w:r>
-        <w:rPr>
-          <w:highlight w:val="yellow"/>
-        </w:rPr>
-        <w:t>CodeZoneSalle</w:t>
-      </w:r>
-      <w:proofErr w:type="spellEnd"/>
-      <w:r>
-        <w:rPr>
-          <w:highlight w:val="yellow"/>
-        </w:rPr>
-        <w:t xml:space="preserve"> ( ?)</w:t>
-      </w:r>
-    </w:p>
-    <w:p>
-      <w:pPr>
-        <w:pStyle w:val="ListParagraph"/>
-        <w:numPr>
-          <w:ilvl w:val="2"/>
-          <w:numId w:val="29"/>
-        </w:numPr>
-        <w:rPr>
-          <w:highlight w:val="yellow"/>
-        </w:rPr>
-      </w:pPr>
-      <w:proofErr w:type="spellStart"/>
-      <w:r>
-        <w:rPr>
-          <w:highlight w:val="yellow"/>
-        </w:rPr>
-        <w:t>nbSeanceHebdo</w:t>
-      </w:r>
-      <w:proofErr w:type="spellEnd"/>
-      <w:r>
-        <w:rPr>
-          <w:highlight w:val="yellow"/>
-        </w:rPr>
-        <w:t xml:space="preserve"> ( ?)</w:t>
-      </w:r>
-    </w:p>
-    <w:p>
-      <w:pPr>
-        <w:pStyle w:val="ListParagraph"/>
-        <w:numPr>
-          <w:ilvl w:val="1"/>
-          <w:numId w:val="29"/>
-        </w:numPr>
-      </w:pPr>
-      <w:r>
-        <w:t xml:space="preserve">Table </w:t>
-      </w:r>
-      <w:proofErr w:type="spellStart"/>
-      <w:r>
-        <w:t>enseignemen_groupe</w:t>
-      </w:r>
-      <w:proofErr w:type="spellEnd"/>
-    </w:p>
-    <w:p>
-      <w:pPr>
-        <w:pStyle w:val="ListParagraph"/>
-        <w:numPr>
-          <w:ilvl w:val="2"/>
-          <w:numId w:val="29"/>
-        </w:numPr>
-      </w:pPr>
-      <w:proofErr w:type="spellStart"/>
-      <w:r>
-        <w:t>CodeEnseignement</w:t>
-      </w:r>
-      <w:proofErr w:type="spellEnd"/>
-    </w:p>
-    <w:p>
-      <w:pPr>
-        <w:pStyle w:val="ListParagraph"/>
-        <w:numPr>
-          <w:ilvl w:val="2"/>
-          <w:numId w:val="29"/>
-        </w:numPr>
-      </w:pPr>
-      <w:proofErr w:type="spellStart"/>
-      <w:r>
-        <w:t>CodeRessource</w:t>
-      </w:r>
-      <w:proofErr w:type="spellEnd"/>
-    </w:p>
-    <w:p>
-      <w:pPr>
-        <w:pStyle w:val="ListParagraph"/>
-        <w:numPr>
-          <w:ilvl w:val="1"/>
-          <w:numId w:val="29"/>
-        </w:numPr>
-      </w:pPr>
-      <w:r>
-        <w:t xml:space="preserve">Table </w:t>
-      </w:r>
-      <w:proofErr w:type="spellStart"/>
-      <w:r>
-        <w:t>enseignemen_profs</w:t>
-      </w:r>
-      <w:proofErr w:type="spellEnd"/>
-    </w:p>
-    <w:p>
-      <w:pPr>
-        <w:pStyle w:val="ListParagraph"/>
-        <w:numPr>
-          <w:ilvl w:val="2"/>
-          <w:numId w:val="29"/>
-        </w:numPr>
-      </w:pPr>
-      <w:proofErr w:type="spellStart"/>
-      <w:r>
-        <w:t>CodeEnseignement</w:t>
-      </w:r>
-      <w:proofErr w:type="spellEnd"/>
-    </w:p>
-    <w:p>
-      <w:pPr>
-        <w:pStyle w:val="ListParagraph"/>
-        <w:numPr>
-          <w:ilvl w:val="2"/>
-          <w:numId w:val="29"/>
-        </w:numPr>
-      </w:pPr>
-      <w:proofErr w:type="spellStart"/>
-      <w:r>
-        <w:t>CodeRessource</w:t>
-      </w:r>
-      <w:proofErr w:type="spellEnd"/>
-    </w:p>
-    <w:p>
-      <w:pPr>
-        <w:pStyle w:val="ListParagraph"/>
-        <w:numPr>
-          <w:ilvl w:val="1"/>
-          <w:numId w:val="29"/>
-        </w:numPr>
-      </w:pPr>
-      <w:r>
-        <w:t xml:space="preserve">Table </w:t>
-      </w:r>
-      <w:proofErr w:type="spellStart"/>
-      <w:r>
-        <w:t>enseignemen_salles</w:t>
-      </w:r>
-      <w:proofErr w:type="spellEnd"/>
-    </w:p>
-    <w:p>
-      <w:pPr>
-        <w:pStyle w:val="ListParagraph"/>
-        <w:numPr>
-          <w:ilvl w:val="2"/>
-          <w:numId w:val="29"/>
-        </w:numPr>
-      </w:pPr>
-      <w:proofErr w:type="spellStart"/>
-      <w:r>
-        <w:t>CodeEnseignement</w:t>
-      </w:r>
-      <w:proofErr w:type="spellEnd"/>
-    </w:p>
-    <w:p>
-      <w:pPr>
-        <w:pStyle w:val="ListParagraph"/>
-        <w:numPr>
-          <w:ilvl w:val="2"/>
-          <w:numId w:val="29"/>
-        </w:numPr>
-      </w:pPr>
-      <w:proofErr w:type="spellStart"/>
-      <w:r>
-        <w:t>CodeRessource</w:t>
-      </w:r>
-      <w:proofErr w:type="spellEnd"/>
-    </w:p>
-    <w:p>
-      <w:pPr>
-        <w:pStyle w:val="ListParagraph"/>
-        <w:numPr>
-          <w:ilvl w:val="0"/>
-          <w:numId w:val="29"/>
-        </w:numPr>
-      </w:pPr>
-      <w:r>
-        <w:rPr>
-          <w:b/>
-        </w:rPr>
-        <w:t>Création d’une séance</w:t>
-      </w:r>
-      <w:r>
-        <w:t xml:space="preserve"> (</w:t>
-      </w:r>
-      <w:r>
-        <w:rPr>
-          <w:u w:val="single"/>
-        </w:rPr>
-        <w:t>placement sur le calendrier</w:t>
-      </w:r>
-      <w:r>
-        <w:t>)</w:t>
-      </w:r>
-    </w:p>
-    <w:p>
-      <w:pPr>
-        <w:pStyle w:val="ListParagraph"/>
-        <w:numPr>
-          <w:ilvl w:val="1"/>
-          <w:numId w:val="29"/>
-        </w:numPr>
-      </w:pPr>
-      <w:r>
-        <w:t>Table séance</w:t>
-      </w:r>
-    </w:p>
-    <w:p>
-      <w:pPr>
-        <w:pStyle w:val="ListParagraph"/>
-        <w:numPr>
-          <w:ilvl w:val="2"/>
-          <w:numId w:val="29"/>
-        </w:numPr>
-      </w:pPr>
-      <w:proofErr w:type="spellStart"/>
-      <w:r>
-        <w:t>CodeSéance</w:t>
-      </w:r>
-      <w:proofErr w:type="spellEnd"/>
-    </w:p>
-    <w:p>
-      <w:pPr>
-        <w:pStyle w:val="ListParagraph"/>
-        <w:numPr>
-          <w:ilvl w:val="2"/>
-          <w:numId w:val="29"/>
-        </w:numPr>
-      </w:pPr>
-      <w:proofErr w:type="spellStart"/>
-      <w:r>
-        <w:t>dateSeance</w:t>
-      </w:r>
-      <w:proofErr w:type="spellEnd"/>
-    </w:p>
-    <w:p>
-      <w:pPr>
-        <w:pStyle w:val="ListParagraph"/>
-        <w:numPr>
-          <w:ilvl w:val="2"/>
-          <w:numId w:val="29"/>
-        </w:numPr>
-      </w:pPr>
-      <w:proofErr w:type="spellStart"/>
-      <w:r>
-        <w:t>HeureSeance</w:t>
-      </w:r>
-      <w:proofErr w:type="spellEnd"/>
-    </w:p>
-    <w:p>
-      <w:pPr>
-        <w:pStyle w:val="ListParagraph"/>
-        <w:numPr>
-          <w:ilvl w:val="2"/>
-          <w:numId w:val="29"/>
-        </w:numPr>
-      </w:pPr>
-      <w:proofErr w:type="spellStart"/>
-      <w:r>
-        <w:t>dureeSeance</w:t>
-      </w:r>
-      <w:proofErr w:type="spellEnd"/>
-    </w:p>
-    <w:p>
-      <w:pPr>
-        <w:pStyle w:val="ListParagraph"/>
-        <w:numPr>
-          <w:ilvl w:val="2"/>
-          <w:numId w:val="29"/>
-        </w:numPr>
-      </w:pPr>
-      <w:proofErr w:type="spellStart"/>
-      <w:r>
-        <w:t>CodeEnseignement</w:t>
-      </w:r>
-      <w:proofErr w:type="spellEnd"/>
-    </w:p>
-    <w:p>
-      <w:pPr>
-        <w:pStyle w:val="ListParagraph"/>
-        <w:numPr>
-          <w:ilvl w:val="2"/>
-          <w:numId w:val="29"/>
-        </w:numPr>
-        <w:rPr>
-          <w:highlight w:val="yellow"/>
-        </w:rPr>
-      </w:pPr>
-      <w:r>
-        <w:rPr>
-          <w:highlight w:val="yellow"/>
-        </w:rPr>
-        <w:t xml:space="preserve">Commentaire ( ?) </w:t>
-      </w:r>
-    </w:p>
-    <w:p>
-      <w:pPr>
-        <w:pStyle w:val="ListParagraph"/>
-        <w:numPr>
-          <w:ilvl w:val="1"/>
-          <w:numId w:val="29"/>
-        </w:numPr>
-      </w:pPr>
-      <w:r>
-        <w:t xml:space="preserve">Table </w:t>
-      </w:r>
-      <w:proofErr w:type="spellStart"/>
-      <w:r>
-        <w:t>seance_groupe</w:t>
-      </w:r>
-      <w:proofErr w:type="spellEnd"/>
-    </w:p>
-    <w:p>
-      <w:pPr>
-        <w:pStyle w:val="ListParagraph"/>
-        <w:numPr>
-          <w:ilvl w:val="2"/>
-          <w:numId w:val="29"/>
-        </w:numPr>
-      </w:pPr>
-      <w:proofErr w:type="spellStart"/>
-      <w:r>
-        <w:t>CodeSeance</w:t>
-      </w:r>
-      <w:proofErr w:type="spellEnd"/>
-    </w:p>
-    <w:p>
-      <w:pPr>
-        <w:pStyle w:val="ListParagraph"/>
-        <w:numPr>
-          <w:ilvl w:val="2"/>
-          <w:numId w:val="29"/>
-        </w:numPr>
-      </w:pPr>
-      <w:proofErr w:type="spellStart"/>
-      <w:r>
-        <w:t>CodeRessource</w:t>
-      </w:r>
-      <w:proofErr w:type="spellEnd"/>
-    </w:p>
-    <w:p>
-      <w:pPr>
-        <w:pStyle w:val="ListParagraph"/>
-        <w:numPr>
-          <w:ilvl w:val="1"/>
-          <w:numId w:val="29"/>
-        </w:numPr>
-      </w:pPr>
-      <w:r>
-        <w:t xml:space="preserve">Table </w:t>
-      </w:r>
-      <w:proofErr w:type="spellStart"/>
-      <w:r>
-        <w:t>seance_prof</w:t>
-      </w:r>
-      <w:proofErr w:type="spellEnd"/>
-    </w:p>
-    <w:p>
-      <w:pPr>
-        <w:pStyle w:val="ListParagraph"/>
-        <w:numPr>
-          <w:ilvl w:val="2"/>
-          <w:numId w:val="29"/>
-        </w:numPr>
-      </w:pPr>
-      <w:proofErr w:type="spellStart"/>
-      <w:r>
-        <w:t>CodeSeance</w:t>
-      </w:r>
-      <w:proofErr w:type="spellEnd"/>
-    </w:p>
-    <w:p>
-      <w:pPr>
-        <w:pStyle w:val="ListParagraph"/>
-        <w:numPr>
-          <w:ilvl w:val="2"/>
-          <w:numId w:val="29"/>
-        </w:numPr>
-      </w:pPr>
-      <w:proofErr w:type="spellStart"/>
-      <w:r>
-        <w:t>CodeRessource</w:t>
-      </w:r>
-      <w:proofErr w:type="spellEnd"/>
-    </w:p>
-    <w:p>
-      <w:pPr>
-        <w:pStyle w:val="ListParagraph"/>
-        <w:numPr>
-          <w:ilvl w:val="1"/>
-          <w:numId w:val="29"/>
-        </w:numPr>
-      </w:pPr>
-      <w:r>
-        <w:t xml:space="preserve">Table </w:t>
-      </w:r>
-      <w:proofErr w:type="spellStart"/>
-      <w:r>
-        <w:t>seance_salles</w:t>
-      </w:r>
-      <w:proofErr w:type="spellEnd"/>
-    </w:p>
-    <w:p>
-      <w:pPr>
-        <w:pStyle w:val="ListParagraph"/>
-        <w:numPr>
-          <w:ilvl w:val="2"/>
-          <w:numId w:val="29"/>
-        </w:numPr>
-      </w:pPr>
-      <w:proofErr w:type="spellStart"/>
-      <w:r>
-        <w:t>CodeSeance</w:t>
-      </w:r>
-      <w:proofErr w:type="spellEnd"/>
-    </w:p>
-    <w:p>
-      <w:pPr>
-        <w:pStyle w:val="ListParagraph"/>
-        <w:numPr>
-          <w:ilvl w:val="2"/>
-          <w:numId w:val="29"/>
-        </w:numPr>
-      </w:pPr>
-      <w:proofErr w:type="spellStart"/>
-      <w:r>
-        <w:t>CodeRessource</w:t>
-      </w:r>
-      <w:proofErr w:type="spellEnd"/>
-    </w:p>
-    <w:p/>
-    <w:p>
-      <w:pPr>
-        <w:pStyle w:val="ListParagraph"/>
-        <w:numPr>
-          <w:ilvl w:val="0"/>
-          <w:numId w:val="26"/>
-        </w:numPr>
-      </w:pPr>
-      <w:r>
-        <w:t>faire diagramme d’activité pour chaque fonctionnalité</w:t>
-      </w:r>
-    </w:p>
-    <w:p>
-      <w:pPr>
-        <w:pStyle w:val="ListParagraph"/>
-        <w:numPr>
-          <w:ilvl w:val="0"/>
-          <w:numId w:val="28"/>
-        </w:numPr>
-      </w:pPr>
-      <w:r>
-        <w:t>création d’une matière</w:t>
-      </w:r>
-      <w:r>
-        <w:t xml:space="preserve"> </w:t>
-      </w:r>
-      <w:r>
-        <w:sym w:font="Wingdings" w:char="F0E0"/>
-      </w:r>
-      <w:r>
-        <w:t xml:space="preserve"> </w:t>
-      </w:r>
-      <w:proofErr w:type="spellStart"/>
-      <w:r>
-        <w:t>done</w:t>
-      </w:r>
-      <w:proofErr w:type="spellEnd"/>
-    </w:p>
-    <w:p>
-      <w:pPr>
-        <w:pStyle w:val="ListParagraph"/>
-        <w:numPr>
-          <w:ilvl w:val="0"/>
-          <w:numId w:val="28"/>
-        </w:numPr>
-      </w:pPr>
-      <w:r>
-        <w:t>création d’un enseignement</w:t>
-      </w:r>
-    </w:p>
-    <w:p>
-      <w:pPr>
-        <w:pStyle w:val="ListParagraph"/>
-        <w:numPr>
-          <w:ilvl w:val="0"/>
-          <w:numId w:val="28"/>
-        </w:numPr>
-      </w:pPr>
-      <w:r>
-        <w:t>création d’une séance</w:t>
-      </w:r>
+          <w:numId w:val="33"/>
+        </w:numPr>
+        <w:rPr>
+          <w:b/>
+        </w:rPr>
+      </w:pPr>
+      <w:r>
+        <w:t>finaliser les formulaires</w:t>
+      </w:r>
+    </w:p>
+    <w:p>
+      <w:pPr>
+        <w:pStyle w:val="ListParagraph"/>
+        <w:numPr>
+          <w:ilvl w:val="0"/>
+          <w:numId w:val="33"/>
+        </w:numPr>
+        <w:rPr>
+          <w:b/>
+        </w:rPr>
+      </w:pPr>
     </w:p>
     <w:sectPr>
       <w:pgSz w:w="11900" w:h="16840"/>
@@ -3538,6 +3443,119 @@
     </w:lvl>
   </w:abstractNum>
   <w:abstractNum w:abstractNumId="2">
+    <w:nsid w:val="05CF7BBA"/>
+    <w:multiLevelType w:val="hybridMultilevel"/>
+    <w:tmpl w:val="C4ACA8C6"/>
+    <w:lvl w:ilvl="0" w:tplc="04090001">
+      <w:start w:val="1"/>
+      <w:numFmt w:val="bullet"/>
+      <w:lvlText w:val=""/>
+      <w:lvlJc w:val="left"/>
+      <w:pPr>
+        <w:ind w:left="360" w:hanging="360"/>
+      </w:pPr>
+      <w:rPr>
+        <w:rFonts w:ascii="Symbol" w:hAnsi="Symbol" w:hint="default"/>
+      </w:rPr>
+    </w:lvl>
+    <w:lvl w:ilvl="1" w:tplc="04090003">
+      <w:start w:val="1"/>
+      <w:numFmt w:val="bullet"/>
+      <w:lvlText w:val="o"/>
+      <w:lvlJc w:val="left"/>
+      <w:pPr>
+        <w:ind w:left="1080" w:hanging="360"/>
+      </w:pPr>
+      <w:rPr>
+        <w:rFonts w:ascii="Courier New" w:hAnsi="Courier New" w:hint="default"/>
+      </w:rPr>
+    </w:lvl>
+    <w:lvl w:ilvl="2" w:tplc="04090005">
+      <w:start w:val="1"/>
+      <w:numFmt w:val="bullet"/>
+      <w:lvlText w:val=""/>
+      <w:lvlJc w:val="left"/>
+      <w:pPr>
+        <w:ind w:left="1800" w:hanging="360"/>
+      </w:pPr>
+      <w:rPr>
+        <w:rFonts w:ascii="Wingdings" w:hAnsi="Wingdings" w:hint="default"/>
+      </w:rPr>
+    </w:lvl>
+    <w:lvl w:ilvl="3" w:tplc="04090001" w:tentative="1">
+      <w:start w:val="1"/>
+      <w:numFmt w:val="bullet"/>
+      <w:lvlText w:val=""/>
+      <w:lvlJc w:val="left"/>
+      <w:pPr>
+        <w:ind w:left="2520" w:hanging="360"/>
+      </w:pPr>
+      <w:rPr>
+        <w:rFonts w:ascii="Symbol" w:hAnsi="Symbol" w:hint="default"/>
+      </w:rPr>
+    </w:lvl>
+    <w:lvl w:ilvl="4" w:tplc="04090003" w:tentative="1">
+      <w:start w:val="1"/>
+      <w:numFmt w:val="bullet"/>
+      <w:lvlText w:val="o"/>
+      <w:lvlJc w:val="left"/>
+      <w:pPr>
+        <w:ind w:left="3240" w:hanging="360"/>
+      </w:pPr>
+      <w:rPr>
+        <w:rFonts w:ascii="Courier New" w:hAnsi="Courier New" w:hint="default"/>
+      </w:rPr>
+    </w:lvl>
+    <w:lvl w:ilvl="5" w:tplc="04090005" w:tentative="1">
+      <w:start w:val="1"/>
+      <w:numFmt w:val="bullet"/>
+      <w:lvlText w:val=""/>
+      <w:lvlJc w:val="left"/>
+      <w:pPr>
+        <w:ind w:left="3960" w:hanging="360"/>
+      </w:pPr>
+      <w:rPr>
+        <w:rFonts w:ascii="Wingdings" w:hAnsi="Wingdings" w:hint="default"/>
+      </w:rPr>
+    </w:lvl>
+    <w:lvl w:ilvl="6" w:tplc="04090001" w:tentative="1">
+      <w:start w:val="1"/>
+      <w:numFmt w:val="bullet"/>
+      <w:lvlText w:val=""/>
+      <w:lvlJc w:val="left"/>
+      <w:pPr>
+        <w:ind w:left="4680" w:hanging="360"/>
+      </w:pPr>
+      <w:rPr>
+        <w:rFonts w:ascii="Symbol" w:hAnsi="Symbol" w:hint="default"/>
+      </w:rPr>
+    </w:lvl>
+    <w:lvl w:ilvl="7" w:tplc="04090003" w:tentative="1">
+      <w:start w:val="1"/>
+      <w:numFmt w:val="bullet"/>
+      <w:lvlText w:val="o"/>
+      <w:lvlJc w:val="left"/>
+      <w:pPr>
+        <w:ind w:left="5400" w:hanging="360"/>
+      </w:pPr>
+      <w:rPr>
+        <w:rFonts w:ascii="Courier New" w:hAnsi="Courier New" w:hint="default"/>
+      </w:rPr>
+    </w:lvl>
+    <w:lvl w:ilvl="8" w:tplc="04090005" w:tentative="1">
+      <w:start w:val="1"/>
+      <w:numFmt w:val="bullet"/>
+      <w:lvlText w:val=""/>
+      <w:lvlJc w:val="left"/>
+      <w:pPr>
+        <w:ind w:left="6120" w:hanging="360"/>
+      </w:pPr>
+      <w:rPr>
+        <w:rFonts w:ascii="Wingdings" w:hAnsi="Wingdings" w:hint="default"/>
+      </w:rPr>
+    </w:lvl>
+  </w:abstractNum>
+  <w:abstractNum w:abstractNumId="3">
     <w:nsid w:val="09FC3C4A"/>
     <w:multiLevelType w:val="hybridMultilevel"/>
     <w:tmpl w:val="4094CE1C"/>
@@ -3650,7 +3668,7 @@
       </w:rPr>
     </w:lvl>
   </w:abstractNum>
-  <w:abstractNum w:abstractNumId="3">
+  <w:abstractNum w:abstractNumId="4">
     <w:nsid w:val="0A1F039C"/>
     <w:multiLevelType w:val="hybridMultilevel"/>
     <w:tmpl w:val="5DBED520"/>
@@ -3736,7 +3754,7 @@
       </w:pPr>
     </w:lvl>
   </w:abstractNum>
-  <w:abstractNum w:abstractNumId="4">
+  <w:abstractNum w:abstractNumId="5">
     <w:nsid w:val="0FE213A6"/>
     <w:multiLevelType w:val="hybridMultilevel"/>
     <w:tmpl w:val="0AE08F82"/>
@@ -3849,7 +3867,7 @@
       </w:rPr>
     </w:lvl>
   </w:abstractNum>
-  <w:abstractNum w:abstractNumId="5">
+  <w:abstractNum w:abstractNumId="6">
     <w:nsid w:val="13B53975"/>
     <w:multiLevelType w:val="hybridMultilevel"/>
     <w:tmpl w:val="19A2B726"/>
@@ -3962,7 +3980,7 @@
       </w:rPr>
     </w:lvl>
   </w:abstractNum>
-  <w:abstractNum w:abstractNumId="6">
+  <w:abstractNum w:abstractNumId="7">
     <w:nsid w:val="16277CC0"/>
     <w:multiLevelType w:val="hybridMultilevel"/>
     <w:tmpl w:val="6B2CE2C8"/>
@@ -4075,7 +4093,7 @@
       </w:rPr>
     </w:lvl>
   </w:abstractNum>
-  <w:abstractNum w:abstractNumId="7">
+  <w:abstractNum w:abstractNumId="8">
     <w:nsid w:val="18A366DC"/>
     <w:multiLevelType w:val="hybridMultilevel"/>
     <w:tmpl w:val="B17C7992"/>
@@ -4188,7 +4206,7 @@
       </w:rPr>
     </w:lvl>
   </w:abstractNum>
-  <w:abstractNum w:abstractNumId="8">
+  <w:abstractNum w:abstractNumId="9">
     <w:nsid w:val="1D70761E"/>
     <w:multiLevelType w:val="hybridMultilevel"/>
     <w:tmpl w:val="8BCCA952"/>
@@ -4301,7 +4319,120 @@
       </w:rPr>
     </w:lvl>
   </w:abstractNum>
-  <w:abstractNum w:abstractNumId="9">
+  <w:abstractNum w:abstractNumId="10">
+    <w:nsid w:val="237747D9"/>
+    <w:multiLevelType w:val="hybridMultilevel"/>
+    <w:tmpl w:val="4CD2624C"/>
+    <w:lvl w:ilvl="0" w:tplc="0409000B">
+      <w:start w:val="1"/>
+      <w:numFmt w:val="bullet"/>
+      <w:lvlText w:val=""/>
+      <w:lvlJc w:val="left"/>
+      <w:pPr>
+        <w:ind w:left="720" w:hanging="360"/>
+      </w:pPr>
+      <w:rPr>
+        <w:rFonts w:ascii="Wingdings" w:hAnsi="Wingdings" w:hint="default"/>
+      </w:rPr>
+    </w:lvl>
+    <w:lvl w:ilvl="1" w:tplc="04090003" w:tentative="1">
+      <w:start w:val="1"/>
+      <w:numFmt w:val="bullet"/>
+      <w:lvlText w:val="o"/>
+      <w:lvlJc w:val="left"/>
+      <w:pPr>
+        <w:ind w:left="1440" w:hanging="360"/>
+      </w:pPr>
+      <w:rPr>
+        <w:rFonts w:ascii="Courier New" w:hAnsi="Courier New" w:hint="default"/>
+      </w:rPr>
+    </w:lvl>
+    <w:lvl w:ilvl="2" w:tplc="04090005" w:tentative="1">
+      <w:start w:val="1"/>
+      <w:numFmt w:val="bullet"/>
+      <w:lvlText w:val=""/>
+      <w:lvlJc w:val="left"/>
+      <w:pPr>
+        <w:ind w:left="2160" w:hanging="360"/>
+      </w:pPr>
+      <w:rPr>
+        <w:rFonts w:ascii="Wingdings" w:hAnsi="Wingdings" w:hint="default"/>
+      </w:rPr>
+    </w:lvl>
+    <w:lvl w:ilvl="3" w:tplc="04090001" w:tentative="1">
+      <w:start w:val="1"/>
+      <w:numFmt w:val="bullet"/>
+      <w:lvlText w:val=""/>
+      <w:lvlJc w:val="left"/>
+      <w:pPr>
+        <w:ind w:left="2880" w:hanging="360"/>
+      </w:pPr>
+      <w:rPr>
+        <w:rFonts w:ascii="Symbol" w:hAnsi="Symbol" w:hint="default"/>
+      </w:rPr>
+    </w:lvl>
+    <w:lvl w:ilvl="4" w:tplc="04090003" w:tentative="1">
+      <w:start w:val="1"/>
+      <w:numFmt w:val="bullet"/>
+      <w:lvlText w:val="o"/>
+      <w:lvlJc w:val="left"/>
+      <w:pPr>
+        <w:ind w:left="3600" w:hanging="360"/>
+      </w:pPr>
+      <w:rPr>
+        <w:rFonts w:ascii="Courier New" w:hAnsi="Courier New" w:hint="default"/>
+      </w:rPr>
+    </w:lvl>
+    <w:lvl w:ilvl="5" w:tplc="04090005" w:tentative="1">
+      <w:start w:val="1"/>
+      <w:numFmt w:val="bullet"/>
+      <w:lvlText w:val=""/>
+      <w:lvlJc w:val="left"/>
+      <w:pPr>
+        <w:ind w:left="4320" w:hanging="360"/>
+      </w:pPr>
+      <w:rPr>
+        <w:rFonts w:ascii="Wingdings" w:hAnsi="Wingdings" w:hint="default"/>
+      </w:rPr>
+    </w:lvl>
+    <w:lvl w:ilvl="6" w:tplc="04090001" w:tentative="1">
+      <w:start w:val="1"/>
+      <w:numFmt w:val="bullet"/>
+      <w:lvlText w:val=""/>
+      <w:lvlJc w:val="left"/>
+      <w:pPr>
+        <w:ind w:left="5040" w:hanging="360"/>
+      </w:pPr>
+      <w:rPr>
+        <w:rFonts w:ascii="Symbol" w:hAnsi="Symbol" w:hint="default"/>
+      </w:rPr>
+    </w:lvl>
+    <w:lvl w:ilvl="7" w:tplc="04090003" w:tentative="1">
+      <w:start w:val="1"/>
+      <w:numFmt w:val="bullet"/>
+      <w:lvlText w:val="o"/>
+      <w:lvlJc w:val="left"/>
+      <w:pPr>
+        <w:ind w:left="5760" w:hanging="360"/>
+      </w:pPr>
+      <w:rPr>
+        <w:rFonts w:ascii="Courier New" w:hAnsi="Courier New" w:hint="default"/>
+      </w:rPr>
+    </w:lvl>
+    <w:lvl w:ilvl="8" w:tplc="04090005" w:tentative="1">
+      <w:start w:val="1"/>
+      <w:numFmt w:val="bullet"/>
+      <w:lvlText w:val=""/>
+      <w:lvlJc w:val="left"/>
+      <w:pPr>
+        <w:ind w:left="6480" w:hanging="360"/>
+      </w:pPr>
+      <w:rPr>
+        <w:rFonts w:ascii="Wingdings" w:hAnsi="Wingdings" w:hint="default"/>
+      </w:rPr>
+    </w:lvl>
+  </w:abstractNum>
+  <w:abstractNum w:abstractNumId="11">
     <w:nsid w:val="285C170A"/>
     <w:multiLevelType w:val="hybridMultilevel"/>
     <w:tmpl w:val="3D58D01A"/>
@@ -4414,7 +4545,7 @@
       </w:rPr>
     </w:lvl>
   </w:abstractNum>
-  <w:abstractNum w:abstractNumId="10">
+  <w:abstractNum w:abstractNumId="12">
     <w:nsid w:val="292D55B0"/>
     <w:multiLevelType w:val="hybridMultilevel"/>
     <w:tmpl w:val="F1F0146C"/>
@@ -4527,7 +4658,7 @@
       </w:rPr>
     </w:lvl>
   </w:abstractNum>
-  <w:abstractNum w:abstractNumId="11">
+  <w:abstractNum w:abstractNumId="13">
     <w:nsid w:val="2A8D2A80"/>
     <w:multiLevelType w:val="hybridMultilevel"/>
     <w:tmpl w:val="539023F4"/>
@@ -4640,7 +4771,120 @@
       </w:rPr>
     </w:lvl>
   </w:abstractNum>
-  <w:abstractNum w:abstractNumId="12">
+  <w:abstractNum w:abstractNumId="14">
+    <w:nsid w:val="2BA803BF"/>
+    <w:multiLevelType w:val="hybridMultilevel"/>
+    <w:tmpl w:val="B97696B6"/>
+    <w:lvl w:ilvl="0" w:tplc="04090001">
+      <w:start w:val="1"/>
+      <w:numFmt w:val="bullet"/>
+      <w:lvlText w:val=""/>
+      <w:lvlJc w:val="left"/>
+      <w:pPr>
+        <w:ind w:left="360" w:hanging="360"/>
+      </w:pPr>
+      <w:rPr>
+        <w:rFonts w:ascii="Symbol" w:hAnsi="Symbol" w:hint="default"/>
+      </w:rPr>
+    </w:lvl>
+    <w:lvl w:ilvl="1" w:tplc="04090003">
+      <w:start w:val="1"/>
+      <w:numFmt w:val="bullet"/>
+      <w:lvlText w:val="o"/>
+      <w:lvlJc w:val="left"/>
+      <w:pPr>
+        <w:ind w:left="1080" w:hanging="360"/>
+      </w:pPr>
+      <w:rPr>
+        <w:rFonts w:ascii="Courier New" w:hAnsi="Courier New" w:hint="default"/>
+      </w:rPr>
+    </w:lvl>
+    <w:lvl w:ilvl="2" w:tplc="04090005" w:tentative="1">
+      <w:start w:val="1"/>
+      <w:numFmt w:val="bullet"/>
+      <w:lvlText w:val=""/>
+      <w:lvlJc w:val="left"/>
+      <w:pPr>
+        <w:ind w:left="1800" w:hanging="360"/>
+      </w:pPr>
+      <w:rPr>
+        <w:rFonts w:ascii="Wingdings" w:hAnsi="Wingdings" w:hint="default"/>
+      </w:rPr>
+    </w:lvl>
+    <w:lvl w:ilvl="3" w:tplc="04090001" w:tentative="1">
+      <w:start w:val="1"/>
+      <w:numFmt w:val="bullet"/>
+      <w:lvlText w:val=""/>
+      <w:lvlJc w:val="left"/>
+      <w:pPr>
+        <w:ind w:left="2520" w:hanging="360"/>
+      </w:pPr>
+      <w:rPr>
+        <w:rFonts w:ascii="Symbol" w:hAnsi="Symbol" w:hint="default"/>
+      </w:rPr>
+    </w:lvl>
+    <w:lvl w:ilvl="4" w:tplc="04090003" w:tentative="1">
+      <w:start w:val="1"/>
+      <w:numFmt w:val="bullet"/>
+      <w:lvlText w:val="o"/>
+      <w:lvlJc w:val="left"/>
+      <w:pPr>
+        <w:ind w:left="3240" w:hanging="360"/>
+      </w:pPr>
+      <w:rPr>
+        <w:rFonts w:ascii="Courier New" w:hAnsi="Courier New" w:hint="default"/>
+      </w:rPr>
+    </w:lvl>
+    <w:lvl w:ilvl="5" w:tplc="04090005" w:tentative="1">
+      <w:start w:val="1"/>
+      <w:numFmt w:val="bullet"/>
+      <w:lvlText w:val=""/>
+      <w:lvlJc w:val="left"/>
+      <w:pPr>
+        <w:ind w:left="3960" w:hanging="360"/>
+      </w:pPr>
+      <w:rPr>
+        <w:rFonts w:ascii="Wingdings" w:hAnsi="Wingdings" w:hint="default"/>
+      </w:rPr>
+    </w:lvl>
+    <w:lvl w:ilvl="6" w:tplc="04090001" w:tentative="1">
+      <w:start w:val="1"/>
+      <w:numFmt w:val="bullet"/>
+      <w:lvlText w:val=""/>
+      <w:lvlJc w:val="left"/>
+      <w:pPr>
+        <w:ind w:left="4680" w:hanging="360"/>
+      </w:pPr>
+      <w:rPr>
+        <w:rFonts w:ascii="Symbol" w:hAnsi="Symbol" w:hint="default"/>
+      </w:rPr>
+    </w:lvl>
+    <w:lvl w:ilvl="7" w:tplc="04090003" w:tentative="1">
+      <w:start w:val="1"/>
+      <w:numFmt w:val="bullet"/>
+      <w:lvlText w:val="o"/>
+      <w:lvlJc w:val="left"/>
+      <w:pPr>
+        <w:ind w:left="5400" w:hanging="360"/>
+      </w:pPr>
+      <w:rPr>
+        <w:rFonts w:ascii="Courier New" w:hAnsi="Courier New" w:hint="default"/>
+      </w:rPr>
+    </w:lvl>
+    <w:lvl w:ilvl="8" w:tplc="04090005" w:tentative="1">
+      <w:start w:val="1"/>
+      <w:numFmt w:val="bullet"/>
+      <w:lvlText w:val=""/>
+      <w:lvlJc w:val="left"/>
+      <w:pPr>
+        <w:ind w:left="6120" w:hanging="360"/>
+      </w:pPr>
+      <w:rPr>
+        <w:rFonts w:ascii="Wingdings" w:hAnsi="Wingdings" w:hint="default"/>
+      </w:rPr>
+    </w:lvl>
+  </w:abstractNum>
+  <w:abstractNum w:abstractNumId="15">
     <w:nsid w:val="3602224A"/>
     <w:multiLevelType w:val="hybridMultilevel"/>
     <w:tmpl w:val="46D6E70C"/>
@@ -4753,7 +4997,7 @@
       </w:rPr>
     </w:lvl>
   </w:abstractNum>
-  <w:abstractNum w:abstractNumId="13">
+  <w:abstractNum w:abstractNumId="16">
     <w:nsid w:val="3C705C2C"/>
     <w:multiLevelType w:val="hybridMultilevel"/>
     <w:tmpl w:val="F1CCBCF6"/>
@@ -4866,7 +5110,7 @@
       </w:rPr>
     </w:lvl>
   </w:abstractNum>
-  <w:abstractNum w:abstractNumId="14">
+  <w:abstractNum w:abstractNumId="17">
     <w:nsid w:val="3D760F62"/>
     <w:multiLevelType w:val="hybridMultilevel"/>
     <w:tmpl w:val="A9E42E6A"/>
@@ -4979,7 +5223,7 @@
       </w:rPr>
     </w:lvl>
   </w:abstractNum>
-  <w:abstractNum w:abstractNumId="15">
+  <w:abstractNum w:abstractNumId="18">
     <w:nsid w:val="3DEA001D"/>
     <w:multiLevelType w:val="hybridMultilevel"/>
     <w:tmpl w:val="FDAE83B6"/>
@@ -5092,7 +5336,7 @@
       </w:rPr>
     </w:lvl>
   </w:abstractNum>
-  <w:abstractNum w:abstractNumId="16">
+  <w:abstractNum w:abstractNumId="19">
     <w:nsid w:val="414817B9"/>
     <w:multiLevelType w:val="hybridMultilevel"/>
     <w:tmpl w:val="A978E234"/>
@@ -5205,7 +5449,7 @@
       </w:rPr>
     </w:lvl>
   </w:abstractNum>
-  <w:abstractNum w:abstractNumId="17">
+  <w:abstractNum w:abstractNumId="20">
     <w:nsid w:val="4E597FF6"/>
     <w:multiLevelType w:val="hybridMultilevel"/>
     <w:tmpl w:val="AE3CD248"/>
@@ -5318,7 +5562,7 @@
       </w:rPr>
     </w:lvl>
   </w:abstractNum>
-  <w:abstractNum w:abstractNumId="18">
+  <w:abstractNum w:abstractNumId="21">
     <w:nsid w:val="51D513B6"/>
     <w:multiLevelType w:val="hybridMultilevel"/>
     <w:tmpl w:val="DD2EE126"/>
@@ -5431,7 +5675,7 @@
       </w:rPr>
     </w:lvl>
   </w:abstractNum>
-  <w:abstractNum w:abstractNumId="19">
+  <w:abstractNum w:abstractNumId="22">
     <w:nsid w:val="52DE4A94"/>
     <w:multiLevelType w:val="hybridMultilevel"/>
     <w:tmpl w:val="9A6CACB4"/>
@@ -5544,7 +5788,7 @@
       </w:rPr>
     </w:lvl>
   </w:abstractNum>
-  <w:abstractNum w:abstractNumId="20">
+  <w:abstractNum w:abstractNumId="23">
     <w:nsid w:val="5499263F"/>
     <w:multiLevelType w:val="hybridMultilevel"/>
     <w:tmpl w:val="83AAB602"/>
@@ -5657,7 +5901,7 @@
       </w:rPr>
     </w:lvl>
   </w:abstractNum>
-  <w:abstractNum w:abstractNumId="21">
+  <w:abstractNum w:abstractNumId="24">
     <w:nsid w:val="581E5044"/>
     <w:multiLevelType w:val="hybridMultilevel"/>
     <w:tmpl w:val="00566004"/>
@@ -5770,7 +6014,7 @@
       </w:rPr>
     </w:lvl>
   </w:abstractNum>
-  <w:abstractNum w:abstractNumId="22">
+  <w:abstractNum w:abstractNumId="25">
     <w:nsid w:val="5B1742D4"/>
     <w:multiLevelType w:val="hybridMultilevel"/>
     <w:tmpl w:val="0C5A5108"/>
@@ -5883,7 +6127,7 @@
       </w:rPr>
     </w:lvl>
   </w:abstractNum>
-  <w:abstractNum w:abstractNumId="23">
+  <w:abstractNum w:abstractNumId="26">
     <w:nsid w:val="5C004679"/>
     <w:multiLevelType w:val="hybridMultilevel"/>
     <w:tmpl w:val="AF3864C6"/>
@@ -5996,7 +6240,7 @@
       </w:rPr>
     </w:lvl>
   </w:abstractNum>
-  <w:abstractNum w:abstractNumId="24">
+  <w:abstractNum w:abstractNumId="27">
     <w:nsid w:val="61344396"/>
     <w:multiLevelType w:val="hybridMultilevel"/>
     <w:tmpl w:val="DCA2CB56"/>
@@ -6109,7 +6353,7 @@
       </w:rPr>
     </w:lvl>
   </w:abstractNum>
-  <w:abstractNum w:abstractNumId="25">
+  <w:abstractNum w:abstractNumId="28">
     <w:nsid w:val="68096DBA"/>
     <w:multiLevelType w:val="hybridMultilevel"/>
     <w:tmpl w:val="C3B20214"/>
@@ -6198,7 +6442,7 @@
       </w:pPr>
     </w:lvl>
   </w:abstractNum>
-  <w:abstractNum w:abstractNumId="26">
+  <w:abstractNum w:abstractNumId="29">
     <w:nsid w:val="73DF0A9D"/>
     <w:multiLevelType w:val="hybridMultilevel"/>
     <w:tmpl w:val="B20615EC"/>
@@ -6311,7 +6555,7 @@
       </w:rPr>
     </w:lvl>
   </w:abstractNum>
-  <w:abstractNum w:abstractNumId="27">
+  <w:abstractNum w:abstractNumId="30">
     <w:nsid w:val="78581F1F"/>
     <w:multiLevelType w:val="hybridMultilevel"/>
     <w:tmpl w:val="19EE09E2"/>
@@ -6424,7 +6668,7 @@
       </w:rPr>
     </w:lvl>
   </w:abstractNum>
-  <w:abstractNum w:abstractNumId="28">
+  <w:abstractNum w:abstractNumId="31">
     <w:nsid w:val="7A6B3778"/>
     <w:multiLevelType w:val="hybridMultilevel"/>
     <w:tmpl w:val="4CD88EB0"/>
@@ -6537,7 +6781,7 @@
       </w:rPr>
     </w:lvl>
   </w:abstractNum>
-  <w:abstractNum w:abstractNumId="29">
+  <w:abstractNum w:abstractNumId="32">
     <w:nsid w:val="7F6934FC"/>
     <w:multiLevelType w:val="hybridMultilevel"/>
     <w:tmpl w:val="A74A30E6"/>
@@ -6651,94 +6895,103 @@
     </w:lvl>
   </w:abstractNum>
   <w:num w:numId="1">
-    <w:abstractNumId w:val="22"/>
+    <w:abstractNumId w:val="25"/>
   </w:num>
   <w:num w:numId="2">
-    <w:abstractNumId w:val="15"/>
+    <w:abstractNumId w:val="18"/>
   </w:num>
   <w:num w:numId="3">
-    <w:abstractNumId w:val="4"/>
+    <w:abstractNumId w:val="5"/>
   </w:num>
   <w:num w:numId="4">
-    <w:abstractNumId w:val="28"/>
+    <w:abstractNumId w:val="31"/>
   </w:num>
   <w:num w:numId="5">
+    <w:abstractNumId w:val="7"/>
+  </w:num>
+  <w:num w:numId="6">
+    <w:abstractNumId w:val="20"/>
+  </w:num>
+  <w:num w:numId="7">
+    <w:abstractNumId w:val="32"/>
+  </w:num>
+  <w:num w:numId="8">
+    <w:abstractNumId w:val="26"/>
+  </w:num>
+  <w:num w:numId="9">
+    <w:abstractNumId w:val="30"/>
+  </w:num>
+  <w:num w:numId="10">
+    <w:abstractNumId w:val="13"/>
+  </w:num>
+  <w:num w:numId="11">
+    <w:abstractNumId w:val="19"/>
+  </w:num>
+  <w:num w:numId="12">
+    <w:abstractNumId w:val="11"/>
+  </w:num>
+  <w:num w:numId="13">
+    <w:abstractNumId w:val="17"/>
+  </w:num>
+  <w:num w:numId="14">
     <w:abstractNumId w:val="6"/>
   </w:num>
-  <w:num w:numId="6">
-    <w:abstractNumId w:val="17"/>
-  </w:num>
-  <w:num w:numId="7">
-    <w:abstractNumId w:val="29"/>
-  </w:num>
-  <w:num w:numId="8">
-    <w:abstractNumId w:val="23"/>
-  </w:num>
-  <w:num w:numId="9">
-    <w:abstractNumId w:val="27"/>
-  </w:num>
-  <w:num w:numId="10">
-    <w:abstractNumId w:val="11"/>
-  </w:num>
-  <w:num w:numId="11">
-    <w:abstractNumId w:val="16"/>
-  </w:num>
-  <w:num w:numId="12">
-    <w:abstractNumId w:val="9"/>
-  </w:num>
-  <w:num w:numId="13">
-    <w:abstractNumId w:val="14"/>
-  </w:num>
-  <w:num w:numId="14">
-    <w:abstractNumId w:val="5"/>
-  </w:num>
   <w:num w:numId="15">
-    <w:abstractNumId w:val="10"/>
+    <w:abstractNumId w:val="12"/>
   </w:num>
   <w:num w:numId="16">
     <w:abstractNumId w:val="0"/>
   </w:num>
   <w:num w:numId="17">
-    <w:abstractNumId w:val="12"/>
+    <w:abstractNumId w:val="15"/>
   </w:num>
   <w:num w:numId="18">
-    <w:abstractNumId w:val="26"/>
+    <w:abstractNumId w:val="29"/>
   </w:num>
   <w:num w:numId="19">
-    <w:abstractNumId w:val="18"/>
+    <w:abstractNumId w:val="21"/>
   </w:num>
   <w:num w:numId="20">
     <w:abstractNumId w:val="1"/>
   </w:num>
   <w:num w:numId="21">
+    <w:abstractNumId w:val="27"/>
+  </w:num>
+  <w:num w:numId="22">
+    <w:abstractNumId w:val="28"/>
+  </w:num>
+  <w:num w:numId="23">
+    <w:abstractNumId w:val="3"/>
+  </w:num>
+  <w:num w:numId="24">
     <w:abstractNumId w:val="24"/>
   </w:num>
-  <w:num w:numId="22">
-    <w:abstractNumId w:val="25"/>
+  <w:num w:numId="25">
+    <w:abstractNumId w:val="23"/>
   </w:num>
-  <w:num w:numId="23">
+  <w:num w:numId="26">
+    <w:abstractNumId w:val="9"/>
+  </w:num>
+  <w:num w:numId="27">
+    <w:abstractNumId w:val="4"/>
+  </w:num>
+  <w:num w:numId="28">
+    <w:abstractNumId w:val="22"/>
+  </w:num>
+  <w:num w:numId="29">
+    <w:abstractNumId w:val="16"/>
+  </w:num>
+  <w:num w:numId="30">
+    <w:abstractNumId w:val="8"/>
+  </w:num>
+  <w:num w:numId="31">
+    <w:abstractNumId w:val="10"/>
+  </w:num>
+  <w:num w:numId="32">
     <w:abstractNumId w:val="2"/>
   </w:num>
-  <w:num w:numId="24">
-    <w:abstractNumId w:val="21"/>
-  </w:num>
-  <w:num w:numId="25">
-    <w:abstractNumId w:val="20"/>
-  </w:num>
-  <w:num w:numId="26">
-    <w:abstractNumId w:val="8"/>
-  </w:num>
-  <w:num w:numId="27">
-    <w:abstractNumId w:val="3"/>
-  </w:num>
-  <w:num w:numId="28">
-    <w:abstractNumId w:val="19"/>
-  </w:num>
-  <w:num w:numId="29">
-    <w:abstractNumId w:val="13"/>
-  </w:num>
-  <w:num w:numId="30">
-    <w:abstractNumId w:val="7"/>
+  <w:num w:numId="33">
+    <w:abstractNumId w:val="14"/>
   </w:num>
 </w:numbering>
 </file>

</xml_diff>